<commit_message>
docs: se actualizo el manual de implementacion
</commit_message>
<xml_diff>
--- a/Segundo_Trimestre/Manual de implementación/Manual de implementación (2).docx
+++ b/Segundo_Trimestre/Manual de implementación/Manual de implementación (2).docx
@@ -198,7 +198,7 @@
         <w:rPr>
           <w:sz w:val="24"/>
         </w:rPr>
-        <w:t>3</w:t>
+        <w:t>4</w:t>
       </w:r>
     </w:p>
     <w:p>
@@ -260,7 +260,7 @@
         <w:rPr>
           <w:sz w:val="24"/>
         </w:rPr>
-        <w:t>3</w:t>
+        <w:t>4</w:t>
       </w:r>
     </w:p>
     <w:p>
@@ -513,23 +513,13 @@
                 <w:sz w:val="20"/>
               </w:rPr>
             </w:pPr>
-            <w:proofErr w:type="spellStart"/>
             <w:r>
               <w:rPr>
                 <w:rFonts w:ascii="Arial" w:hAnsi="Arial"/>
                 <w:b/>
                 <w:sz w:val="20"/>
               </w:rPr>
-              <w:t>FarmiFarmacy</w:t>
-            </w:r>
-            <w:proofErr w:type="spellEnd"/>
-            <w:r>
-              <w:rPr>
-                <w:rFonts w:ascii="Arial" w:hAnsi="Arial"/>
-                <w:b/>
-                <w:sz w:val="20"/>
-              </w:rPr>
-              <w:t xml:space="preserve"> </w:t>
+              <w:t xml:space="preserve">FarmiFarmacy </w:t>
             </w:r>
             <w:r>
               <w:rPr>
@@ -789,14 +779,12 @@
                 <w:sz w:val="20"/>
               </w:rPr>
             </w:pPr>
-            <w:proofErr w:type="spellStart"/>
             <w:r>
               <w:rPr>
                 <w:sz w:val="20"/>
               </w:rPr>
               <w:t>FarmiFarmacy</w:t>
             </w:r>
-            <w:proofErr w:type="spellEnd"/>
           </w:p>
         </w:tc>
       </w:tr>
@@ -921,14 +909,12 @@
                 <w:sz w:val="20"/>
               </w:rPr>
             </w:pPr>
-            <w:proofErr w:type="spellStart"/>
             <w:r>
               <w:rPr>
                 <w:sz w:val="20"/>
               </w:rPr>
               <w:t>FarmiFarmacy</w:t>
             </w:r>
-            <w:proofErr w:type="spellEnd"/>
           </w:p>
         </w:tc>
       </w:tr>
@@ -1104,7 +1090,6 @@
                 <w:sz w:val="20"/>
               </w:rPr>
             </w:pPr>
-            <w:proofErr w:type="spellStart"/>
             <w:r>
               <w:rPr>
                 <w:rFonts w:ascii="Arial" w:hAnsi="Arial"/>
@@ -1113,7 +1098,6 @@
               </w:rPr>
               <w:t>Nº</w:t>
             </w:r>
-            <w:proofErr w:type="spellEnd"/>
             <w:r>
               <w:rPr>
                 <w:rFonts w:ascii="Arial" w:hAnsi="Arial"/>
@@ -1730,6 +1714,91 @@
           </w:p>
         </w:tc>
       </w:tr>
+      <w:tr>
+        <w:trPr>
+          <w:trHeight w:val="334"/>
+        </w:trPr>
+        <w:tc>
+          <w:tcPr>
+            <w:tcW w:w="1073" w:type="dxa"/>
+          </w:tcPr>
+          <w:p>
+            <w:pPr>
+              <w:pStyle w:val="TableParagraph"/>
+              <w:jc w:val="center"/>
+              <w:rPr>
+                <w:sz w:val="20"/>
+              </w:rPr>
+            </w:pPr>
+            <w:r>
+              <w:rPr>
+                <w:sz w:val="20"/>
+              </w:rPr>
+              <w:t>0004</w:t>
+            </w:r>
+          </w:p>
+        </w:tc>
+        <w:tc>
+          <w:tcPr>
+            <w:tcW w:w="3056" w:type="dxa"/>
+          </w:tcPr>
+          <w:p>
+            <w:pPr>
+              <w:pStyle w:val="TableParagraph"/>
+              <w:jc w:val="center"/>
+              <w:rPr>
+                <w:sz w:val="20"/>
+              </w:rPr>
+            </w:pPr>
+            <w:r>
+              <w:rPr>
+                <w:sz w:val="20"/>
+              </w:rPr>
+              <w:t xml:space="preserve">Actualización </w:t>
+            </w:r>
+          </w:p>
+        </w:tc>
+        <w:tc>
+          <w:tcPr>
+            <w:tcW w:w="3898" w:type="dxa"/>
+          </w:tcPr>
+          <w:p>
+            <w:pPr>
+              <w:pStyle w:val="TableParagraph"/>
+              <w:jc w:val="center"/>
+              <w:rPr>
+                <w:sz w:val="20"/>
+              </w:rPr>
+            </w:pPr>
+            <w:r>
+              <w:rPr>
+                <w:sz w:val="20"/>
+              </w:rPr>
+              <w:t xml:space="preserve">Andrés Felipe Monroy </w:t>
+            </w:r>
+          </w:p>
+        </w:tc>
+        <w:tc>
+          <w:tcPr>
+            <w:tcW w:w="1932" w:type="dxa"/>
+          </w:tcPr>
+          <w:p>
+            <w:pPr>
+              <w:pStyle w:val="TableParagraph"/>
+              <w:jc w:val="center"/>
+              <w:rPr>
+                <w:sz w:val="20"/>
+              </w:rPr>
+            </w:pPr>
+            <w:r>
+              <w:rPr>
+                <w:sz w:val="20"/>
+              </w:rPr>
+              <w:t>03/092021</w:t>
+            </w:r>
+          </w:p>
+        </w:tc>
+      </w:tr>
     </w:tbl>
     <w:p>
       <w:pPr>
@@ -4300,37 +4369,21 @@
                 <w:rFonts w:ascii="Times New Roman"/>
                 <w:sz w:val="24"/>
               </w:rPr>
-              <w:t xml:space="preserve"> </w:t>
-            </w:r>
-            <w:proofErr w:type="spellStart"/>
+              <w:t xml:space="preserve"> Log</w:t>
+            </w:r>
             <w:r>
               <w:rPr>
                 <w:rFonts w:ascii="Times New Roman"/>
                 <w:sz w:val="24"/>
               </w:rPr>
-              <w:t>Log</w:t>
+              <w:t>i</w:t>
             </w:r>
             <w:r>
               <w:rPr>
                 <w:rFonts w:ascii="Times New Roman"/>
                 <w:sz w:val="24"/>
               </w:rPr>
-              <w:t>i</w:t>
-            </w:r>
-            <w:r>
-              <w:rPr>
-                <w:rFonts w:ascii="Times New Roman"/>
-                <w:sz w:val="24"/>
-              </w:rPr>
-              <w:t>n</w:t>
-            </w:r>
-            <w:proofErr w:type="spellEnd"/>
-            <w:r>
-              <w:rPr>
-                <w:rFonts w:ascii="Times New Roman"/>
-                <w:sz w:val="24"/>
-              </w:rPr>
-              <w:t xml:space="preserve"> de</w:t>
+              <w:t>n de</w:t>
             </w:r>
             <w:r>
               <w:rPr>
@@ -4783,53 +4836,28 @@
                 <w:rFonts w:ascii="Times New Roman"/>
                 <w:sz w:val="24"/>
               </w:rPr>
-              <w:t xml:space="preserve"> </w:t>
-            </w:r>
-            <w:proofErr w:type="spellStart"/>
-            <w:r>
+              <w:t xml:space="preserve"> Xampp</w:t>
+            </w:r>
+          </w:p>
+        </w:tc>
+        <w:tc>
+          <w:tcPr>
+            <w:tcW w:w="6750" w:type="dxa"/>
+          </w:tcPr>
+          <w:p>
+            <w:pPr>
+              <w:pStyle w:val="TableParagraph"/>
               <w:rPr>
                 <w:rFonts w:ascii="Times New Roman"/>
                 <w:sz w:val="24"/>
               </w:rPr>
-              <w:t>Xampp</w:t>
-            </w:r>
-            <w:proofErr w:type="spellEnd"/>
-          </w:p>
-        </w:tc>
-        <w:tc>
-          <w:tcPr>
-            <w:tcW w:w="6750" w:type="dxa"/>
-          </w:tcPr>
-          <w:p>
-            <w:pPr>
-              <w:pStyle w:val="TableParagraph"/>
+            </w:pPr>
+            <w:r>
               <w:rPr>
                 <w:rFonts w:ascii="Times New Roman"/>
                 <w:sz w:val="24"/>
               </w:rPr>
-            </w:pPr>
-            <w:r>
-              <w:rPr>
-                <w:rFonts w:ascii="Times New Roman"/>
-                <w:sz w:val="24"/>
-              </w:rPr>
-              <w:t xml:space="preserve"> </w:t>
-            </w:r>
-            <w:proofErr w:type="spellStart"/>
-            <w:r>
-              <w:rPr>
-                <w:rFonts w:ascii="Times New Roman"/>
-                <w:sz w:val="24"/>
-              </w:rPr>
-              <w:t>Xampp</w:t>
-            </w:r>
-            <w:proofErr w:type="spellEnd"/>
-            <w:r>
-              <w:rPr>
-                <w:rFonts w:ascii="Times New Roman"/>
-                <w:sz w:val="24"/>
-              </w:rPr>
-              <w:t xml:space="preserve"> es un paquete de software libre que permite la gesti</w:t>
+              <w:t xml:space="preserve"> Xampp es un paquete de software libre que permite la gesti</w:t>
             </w:r>
             <w:r>
               <w:rPr>
@@ -4951,17 +4979,8 @@
                 <w:rFonts w:ascii="Times New Roman"/>
                 <w:sz w:val="24"/>
               </w:rPr>
-              <w:t xml:space="preserve"> Visual Studio </w:t>
-            </w:r>
-            <w:proofErr w:type="spellStart"/>
-            <w:r>
-              <w:rPr>
-                <w:rFonts w:ascii="Times New Roman"/>
-                <w:sz w:val="24"/>
-              </w:rPr>
-              <w:t>Code</w:t>
-            </w:r>
-            <w:proofErr w:type="spellEnd"/>
+              <w:t xml:space="preserve"> Visual Studio Code</w:t>
+            </w:r>
           </w:p>
         </w:tc>
         <w:tc>
@@ -5030,7 +5049,6 @@
                 <w:sz w:val="24"/>
               </w:rPr>
             </w:pPr>
-            <w:proofErr w:type="spellStart"/>
             <w:r>
               <w:rPr>
                 <w:rFonts w:ascii="Times New Roman"/>
@@ -5038,7 +5056,6 @@
               </w:rPr>
               <w:t>Mockusp</w:t>
             </w:r>
-            <w:proofErr w:type="spellEnd"/>
           </w:p>
         </w:tc>
         <w:tc>
@@ -5112,17 +5129,8 @@
                 <w:rFonts w:ascii="Times New Roman"/>
                 <w:sz w:val="24"/>
               </w:rPr>
-              <w:t xml:space="preserve">Visual </w:t>
-            </w:r>
-            <w:proofErr w:type="spellStart"/>
-            <w:r>
-              <w:rPr>
-                <w:rFonts w:ascii="Times New Roman"/>
-                <w:sz w:val="24"/>
-              </w:rPr>
-              <w:t>Parading</w:t>
-            </w:r>
-            <w:proofErr w:type="spellEnd"/>
+              <w:t>Visual Parading</w:t>
+            </w:r>
           </w:p>
         </w:tc>
         <w:tc>
@@ -5217,23 +5225,7 @@
                 <w:rFonts w:ascii="Times New Roman"/>
                 <w:sz w:val="24"/>
               </w:rPr>
-              <w:t xml:space="preserve">digo muy parecido al Visual Studio </w:t>
-            </w:r>
-            <w:proofErr w:type="spellStart"/>
-            <w:r>
-              <w:rPr>
-                <w:rFonts w:ascii="Times New Roman"/>
-                <w:sz w:val="24"/>
-              </w:rPr>
-              <w:t>Code</w:t>
-            </w:r>
-            <w:proofErr w:type="spellEnd"/>
-            <w:r>
-              <w:rPr>
-                <w:rFonts w:ascii="Times New Roman"/>
-                <w:sz w:val="24"/>
-              </w:rPr>
-              <w:t xml:space="preserve"> cumple la misma funci</w:t>
+              <w:t>digo muy parecido al Visual Studio Code cumple la misma funci</w:t>
             </w:r>
             <w:r>
               <w:rPr>
@@ -5301,17 +5293,8 @@
                 <w:rFonts w:ascii="Times New Roman"/>
                 <w:sz w:val="24"/>
               </w:rPr>
-              <w:t xml:space="preserve"> </w:t>
-            </w:r>
-            <w:proofErr w:type="spellStart"/>
-            <w:r>
-              <w:rPr>
-                <w:rFonts w:ascii="Times New Roman"/>
-                <w:sz w:val="24"/>
-              </w:rPr>
-              <w:t>Github</w:t>
-            </w:r>
-            <w:proofErr w:type="spellEnd"/>
+              <w:t xml:space="preserve"> Github</w:t>
+            </w:r>
           </w:p>
         </w:tc>
         <w:tc>
@@ -5399,17 +5382,8 @@
                 <w:rFonts w:ascii="Times New Roman"/>
                 <w:sz w:val="24"/>
               </w:rPr>
-              <w:t xml:space="preserve">L </w:t>
-            </w:r>
-            <w:proofErr w:type="spellStart"/>
-            <w:r>
-              <w:rPr>
-                <w:rFonts w:ascii="Times New Roman"/>
-                <w:sz w:val="24"/>
-              </w:rPr>
-              <w:t>Workbench</w:t>
-            </w:r>
-            <w:proofErr w:type="spellEnd"/>
+              <w:t>L Workbench</w:t>
+            </w:r>
           </w:p>
         </w:tc>
         <w:tc>
@@ -7303,21 +7277,7 @@
               <w:rPr>
                 <w:rFonts w:ascii="Times New Roman"/>
               </w:rPr>
-              <w:t xml:space="preserve"> </w:t>
-            </w:r>
-            <w:proofErr w:type="spellStart"/>
-            <w:r>
-              <w:rPr>
-                <w:rFonts w:ascii="Times New Roman"/>
-              </w:rPr>
-              <w:t>Login</w:t>
-            </w:r>
-            <w:proofErr w:type="spellEnd"/>
-            <w:r>
-              <w:rPr>
-                <w:rFonts w:ascii="Times New Roman"/>
-              </w:rPr>
-              <w:t xml:space="preserve"> del usuario</w:t>
+              <w:t xml:space="preserve"> Login del usuario</w:t>
             </w:r>
           </w:p>
         </w:tc>
@@ -7336,21 +7296,7 @@
               <w:rPr>
                 <w:rFonts w:ascii="Times New Roman"/>
               </w:rPr>
-              <w:t xml:space="preserve"> En el </w:t>
-            </w:r>
-            <w:proofErr w:type="spellStart"/>
-            <w:r>
-              <w:rPr>
-                <w:rFonts w:ascii="Times New Roman"/>
-              </w:rPr>
-              <w:t>login</w:t>
-            </w:r>
-            <w:proofErr w:type="spellEnd"/>
-            <w:r>
-              <w:rPr>
-                <w:rFonts w:ascii="Times New Roman"/>
-              </w:rPr>
-              <w:t xml:space="preserve"> permitimos a cualquier usuario registrarse de manera segura, pero contamos con espacios exactos en los cuales solo se pueden registrar administradores o empleados, evitando as</w:t>
+              <w:t xml:space="preserve"> En el login permitimos a cualquier usuario registrarse de manera segura, pero contamos con espacios exactos en los cuales solo se pueden registrar administradores o empleados, evitando as</w:t>
             </w:r>
             <w:r>
               <w:rPr>
@@ -7539,14 +7485,7 @@
               <w:rPr>
                 <w:rFonts w:ascii="Times New Roman"/>
               </w:rPr>
-              <w:t xml:space="preserve"> El usuario no tiene permitido un ingreso al software si no tiene un registro en la base de datos, teniendo que realizar el </w:t>
-            </w:r>
-            <w:proofErr w:type="spellStart"/>
-            <w:r>
-              <w:rPr>
-                <w:rFonts w:ascii="Times New Roman"/>
-              </w:rPr>
-              <w:t>log</w:t>
+              <w:t xml:space="preserve"> El usuario no tiene permitido un ingreso al software si no tiene un registro en la base de datos, teniendo que realizar el log</w:t>
             </w:r>
             <w:r>
               <w:rPr>
@@ -7554,7 +7493,6 @@
               </w:rPr>
               <w:t>in</w:t>
             </w:r>
-            <w:proofErr w:type="spellEnd"/>
             <w:r>
               <w:rPr>
                 <w:rFonts w:ascii="Times New Roman"/>
@@ -8039,19 +7977,11 @@
                 <w:rFonts w:ascii="Times New Roman"/>
               </w:rPr>
             </w:pPr>
-            <w:proofErr w:type="spellStart"/>
-            <w:r>
-              <w:rPr>
-                <w:rFonts w:ascii="Times New Roman"/>
-              </w:rPr>
-              <w:t>My</w:t>
-            </w:r>
-            <w:proofErr w:type="spellEnd"/>
-            <w:r>
-              <w:rPr>
-                <w:rFonts w:ascii="Times New Roman"/>
-              </w:rPr>
-              <w:t xml:space="preserve"> SQL</w:t>
+            <w:r>
+              <w:rPr>
+                <w:rFonts w:ascii="Times New Roman"/>
+              </w:rPr>
+              <w:t>My SQL</w:t>
             </w:r>
           </w:p>
         </w:tc>
@@ -8141,21 +8071,7 @@
               <w:rPr>
                 <w:rFonts w:ascii="Times New Roman"/>
               </w:rPr>
-              <w:t xml:space="preserve">Visual </w:t>
-            </w:r>
-            <w:proofErr w:type="spellStart"/>
-            <w:r>
-              <w:rPr>
-                <w:rFonts w:ascii="Times New Roman"/>
-              </w:rPr>
-              <w:t>Code</w:t>
-            </w:r>
-            <w:proofErr w:type="spellEnd"/>
-            <w:r>
-              <w:rPr>
-                <w:rFonts w:ascii="Times New Roman"/>
-              </w:rPr>
-              <w:t xml:space="preserve"> Studio </w:t>
+              <w:t xml:space="preserve">Visual Code Studio </w:t>
             </w:r>
           </w:p>
         </w:tc>
@@ -8276,23 +8192,13 @@
                 <w:sz w:val="20"/>
               </w:rPr>
             </w:pPr>
-            <w:proofErr w:type="spellStart"/>
             <w:r>
               <w:rPr>
                 <w:rFonts w:ascii="Arial"/>
                 <w:b/>
                 <w:sz w:val="20"/>
               </w:rPr>
-              <w:t>Login</w:t>
-            </w:r>
-            <w:proofErr w:type="spellEnd"/>
-            <w:r>
-              <w:rPr>
-                <w:rFonts w:ascii="Arial"/>
-                <w:b/>
-                <w:sz w:val="20"/>
-              </w:rPr>
-              <w:t xml:space="preserve"> Sistema </w:t>
+              <w:t xml:space="preserve">Login Sistema </w:t>
             </w:r>
           </w:p>
         </w:tc>
@@ -8339,17 +8245,8 @@
                 <w:rFonts w:ascii="Times New Roman"/>
                 <w:sz w:val="20"/>
               </w:rPr>
-              <w:t xml:space="preserve">Sistema de registro de </w:t>
-            </w:r>
-            <w:proofErr w:type="spellStart"/>
-            <w:r>
-              <w:rPr>
-                <w:rFonts w:ascii="Times New Roman"/>
-                <w:sz w:val="20"/>
-              </w:rPr>
-              <w:t>FarmiFarmacy</w:t>
-            </w:r>
-            <w:proofErr w:type="spellEnd"/>
+              <w:t>Sistema de registro de FarmiFarmacy</w:t>
+            </w:r>
           </w:p>
         </w:tc>
       </w:tr>
@@ -9599,16 +9496,8 @@
               <w:rPr>
                 <w:rFonts w:ascii="Times New Roman"/>
               </w:rPr>
-              <w:t>Localhost/</w:t>
-            </w:r>
-            <w:proofErr w:type="spellStart"/>
-            <w:r>
-              <w:rPr>
-                <w:rFonts w:ascii="Times New Roman"/>
-              </w:rPr>
-              <w:t>phpmyadmin</w:t>
-            </w:r>
-            <w:proofErr w:type="spellEnd"/>
+              <w:t>Localhost/phpmyadmin</w:t>
+            </w:r>
           </w:p>
         </w:tc>
       </w:tr>
@@ -9716,21 +9605,7 @@
               <w:rPr>
                 <w:rFonts w:ascii="Times New Roman"/>
               </w:rPr>
-              <w:t xml:space="preserve">Verificar que el servidor </w:t>
-            </w:r>
-            <w:proofErr w:type="spellStart"/>
-            <w:r>
-              <w:rPr>
-                <w:rFonts w:ascii="Times New Roman"/>
-              </w:rPr>
-              <w:t>xampp</w:t>
-            </w:r>
-            <w:proofErr w:type="spellEnd"/>
-            <w:r>
-              <w:rPr>
-                <w:rFonts w:ascii="Times New Roman"/>
-              </w:rPr>
-              <w:t xml:space="preserve"> tenga iniciado los m</w:t>
+              <w:t>Verificar que el servidor xampp tenga iniciado los m</w:t>
             </w:r>
             <w:r>
               <w:rPr>
@@ -10785,19 +10660,11 @@
                 <w:sz w:val="20"/>
               </w:rPr>
             </w:pPr>
-            <w:proofErr w:type="spellStart"/>
-            <w:r>
-              <w:rPr>
-                <w:sz w:val="20"/>
-              </w:rPr>
-              <w:t>properties</w:t>
-            </w:r>
-            <w:proofErr w:type="spellEnd"/>
-            <w:r>
-              <w:rPr>
-                <w:sz w:val="20"/>
-              </w:rPr>
-              <w:t>...)]</w:t>
+            <w:r>
+              <w:rPr>
+                <w:sz w:val="20"/>
+              </w:rPr>
+              <w:t>properties...)]</w:t>
             </w:r>
           </w:p>
         </w:tc>
@@ -10869,19 +10736,11 @@
                 <w:sz w:val="20"/>
               </w:rPr>
             </w:pPr>
-            <w:proofErr w:type="spellStart"/>
-            <w:r>
-              <w:rPr>
-                <w:sz w:val="20"/>
-              </w:rPr>
-              <w:t>xml</w:t>
-            </w:r>
-            <w:proofErr w:type="spellEnd"/>
-            <w:r>
-              <w:rPr>
-                <w:sz w:val="20"/>
-              </w:rPr>
-              <w:t>,</w:t>
+            <w:r>
+              <w:rPr>
+                <w:sz w:val="20"/>
+              </w:rPr>
+              <w:t>xml,</w:t>
             </w:r>
           </w:p>
         </w:tc>
@@ -10977,19 +10836,11 @@
                 <w:sz w:val="20"/>
               </w:rPr>
             </w:pPr>
-            <w:proofErr w:type="spellStart"/>
-            <w:r>
-              <w:rPr>
-                <w:sz w:val="20"/>
-              </w:rPr>
-              <w:t>properties</w:t>
-            </w:r>
-            <w:proofErr w:type="spellEnd"/>
-            <w:r>
-              <w:rPr>
-                <w:sz w:val="20"/>
-              </w:rPr>
-              <w:t>...)]</w:t>
+            <w:r>
+              <w:rPr>
+                <w:sz w:val="20"/>
+              </w:rPr>
+              <w:t>properties...)]</w:t>
             </w:r>
           </w:p>
         </w:tc>
@@ -11061,19 +10912,11 @@
                 <w:sz w:val="20"/>
               </w:rPr>
             </w:pPr>
-            <w:proofErr w:type="spellStart"/>
-            <w:r>
-              <w:rPr>
-                <w:sz w:val="20"/>
-              </w:rPr>
-              <w:t>xml</w:t>
-            </w:r>
-            <w:proofErr w:type="spellEnd"/>
-            <w:r>
-              <w:rPr>
-                <w:sz w:val="20"/>
-              </w:rPr>
-              <w:t>,</w:t>
+            <w:r>
+              <w:rPr>
+                <w:sz w:val="20"/>
+              </w:rPr>
+              <w:t>xml,</w:t>
             </w:r>
           </w:p>
         </w:tc>
@@ -11482,16 +11325,8 @@
               <w:rPr>
                 <w:rFonts w:ascii="Times New Roman"/>
               </w:rPr>
-              <w:t>Localhost/</w:t>
-            </w:r>
-            <w:proofErr w:type="spellStart"/>
-            <w:r>
-              <w:rPr>
-                <w:rFonts w:ascii="Times New Roman"/>
-              </w:rPr>
-              <w:t>phpmyadmin</w:t>
-            </w:r>
-            <w:proofErr w:type="spellEnd"/>
+              <w:t>Localhost/phpmyadmin</w:t>
+            </w:r>
           </w:p>
         </w:tc>
       </w:tr>
@@ -11658,7 +11493,6 @@
                 <w:sz w:val="20"/>
               </w:rPr>
             </w:pPr>
-            <w:proofErr w:type="spellStart"/>
             <w:r>
               <w:rPr>
                 <w:rFonts w:ascii="Times New Roman"/>
@@ -11673,7 +11507,6 @@
               </w:rPr>
               <w:t>ub</w:t>
             </w:r>
-            <w:proofErr w:type="spellEnd"/>
           </w:p>
         </w:tc>
       </w:tr>
@@ -11784,33 +11617,8 @@
                 <w:rFonts w:ascii="Times New Roman"/>
                 <w:sz w:val="20"/>
               </w:rPr>
-              <w:t xml:space="preserve">Visual </w:t>
-            </w:r>
-            <w:proofErr w:type="spellStart"/>
-            <w:r>
-              <w:rPr>
-                <w:rFonts w:ascii="Times New Roman"/>
-                <w:sz w:val="20"/>
-              </w:rPr>
-              <w:t>code</w:t>
-            </w:r>
-            <w:proofErr w:type="spellEnd"/>
-            <w:r>
-              <w:rPr>
-                <w:rFonts w:ascii="Times New Roman"/>
-                <w:sz w:val="20"/>
-              </w:rPr>
-              <w:t xml:space="preserve"> </w:t>
-            </w:r>
-            <w:proofErr w:type="spellStart"/>
-            <w:r>
-              <w:rPr>
-                <w:rFonts w:ascii="Times New Roman"/>
-                <w:sz w:val="20"/>
-              </w:rPr>
-              <w:t>studio</w:t>
-            </w:r>
-            <w:proofErr w:type="spellEnd"/>
+              <w:t>Visual code studio</w:t>
+            </w:r>
           </w:p>
         </w:tc>
       </w:tr>
@@ -12133,26 +11941,8 @@
                 <w:rFonts w:ascii="Times New Roman"/>
                 <w:sz w:val="20"/>
               </w:rPr>
-              <w:t xml:space="preserve"> </w:t>
-            </w:r>
-            <w:proofErr w:type="spellStart"/>
-            <w:proofErr w:type="gramStart"/>
-            <w:r>
-              <w:rPr>
-                <w:rFonts w:ascii="Times New Roman"/>
-                <w:sz w:val="20"/>
-              </w:rPr>
-              <w:t>xammp</w:t>
-            </w:r>
-            <w:proofErr w:type="spellEnd"/>
-            <w:r>
-              <w:rPr>
-                <w:rFonts w:ascii="Times New Roman"/>
-                <w:sz w:val="20"/>
-              </w:rPr>
-              <w:t>..</w:t>
-            </w:r>
-            <w:proofErr w:type="gramEnd"/>
+              <w:t xml:space="preserve"> xammp..</w:t>
+            </w:r>
           </w:p>
         </w:tc>
       </w:tr>
@@ -12203,42 +11993,8 @@
                 <w:rFonts w:ascii="Times New Roman"/>
                 <w:sz w:val="20"/>
               </w:rPr>
-              <w:t xml:space="preserve">Cd </w:t>
-            </w:r>
-            <w:proofErr w:type="spellStart"/>
-            <w:r>
-              <w:rPr>
-                <w:rFonts w:ascii="Times New Roman"/>
-                <w:sz w:val="20"/>
-              </w:rPr>
-              <w:t>xammp</w:t>
-            </w:r>
-            <w:proofErr w:type="spellEnd"/>
-            <w:r>
-              <w:rPr>
-                <w:rFonts w:ascii="Times New Roman"/>
-                <w:sz w:val="20"/>
-              </w:rPr>
-              <w:t>/</w:t>
-            </w:r>
-            <w:proofErr w:type="spellStart"/>
-            <w:proofErr w:type="gramStart"/>
-            <w:r>
-              <w:rPr>
-                <w:rFonts w:ascii="Times New Roman"/>
-                <w:sz w:val="20"/>
-              </w:rPr>
-              <w:t>mysql</w:t>
-            </w:r>
-            <w:proofErr w:type="spellEnd"/>
-            <w:r>
-              <w:rPr>
-                <w:rFonts w:ascii="Times New Roman"/>
-                <w:sz w:val="20"/>
-              </w:rPr>
-              <w:t>..</w:t>
-            </w:r>
-            <w:proofErr w:type="gramEnd"/>
+              <w:t>Cd xammp/mysql..</w:t>
+            </w:r>
           </w:p>
         </w:tc>
       </w:tr>
@@ -12289,49 +12045,15 @@
                 <w:rFonts w:ascii="Times New Roman"/>
                 <w:sz w:val="20"/>
               </w:rPr>
-              <w:t xml:space="preserve">Cd </w:t>
-            </w:r>
-            <w:proofErr w:type="spellStart"/>
-            <w:r>
-              <w:rPr>
-                <w:rFonts w:ascii="Times New Roman"/>
-                <w:sz w:val="20"/>
-              </w:rPr>
-              <w:t>xammp</w:t>
-            </w:r>
-            <w:proofErr w:type="spellEnd"/>
-            <w:r>
-              <w:rPr>
-                <w:rFonts w:ascii="Times New Roman"/>
-                <w:sz w:val="20"/>
-              </w:rPr>
-              <w:t>/</w:t>
-            </w:r>
-            <w:proofErr w:type="spellStart"/>
-            <w:r>
-              <w:rPr>
-                <w:rFonts w:ascii="Times New Roman"/>
-                <w:sz w:val="20"/>
-              </w:rPr>
-              <w:t>mysqul</w:t>
-            </w:r>
-            <w:proofErr w:type="spellEnd"/>
-            <w:r>
-              <w:rPr>
-                <w:rFonts w:ascii="Times New Roman"/>
-                <w:sz w:val="20"/>
-              </w:rPr>
-              <w:t xml:space="preserve">/cd </w:t>
-            </w:r>
-            <w:proofErr w:type="spellStart"/>
-            <w:r>
-              <w:rPr>
-                <w:rFonts w:ascii="Times New Roman"/>
-                <w:sz w:val="20"/>
-              </w:rPr>
-              <w:t>bin</w:t>
-            </w:r>
-            <w:proofErr w:type="spellEnd"/>
+              <w:t>Cd xammp/</w:t>
+            </w:r>
+            <w:r>
+              <w:rPr>
+                <w:rFonts w:ascii="Times New Roman"/>
+                <w:sz w:val="20"/>
+              </w:rPr>
+              <w:t>mysqul/cd bin</w:t>
+            </w:r>
           </w:p>
         </w:tc>
       </w:tr>
@@ -12493,27 +12215,7 @@
           <w:szCs w:val="24"/>
           <w:lang w:val="es-CO" w:eastAsia="es-CO"/>
         </w:rPr>
-        <w:t xml:space="preserve">Tarjeta gráfica con DirectX 9 </w:t>
-      </w:r>
-      <w:proofErr w:type="spellStart"/>
-      <w:r>
-        <w:rPr>
-          <w:rFonts w:ascii="Open Sans" w:eastAsia="Times New Roman" w:hAnsi="Open Sans" w:cs="Open Sans"/>
-          <w:sz w:val="24"/>
-          <w:szCs w:val="24"/>
-          <w:lang w:val="es-CO" w:eastAsia="es-CO"/>
-        </w:rPr>
-        <w:t>ó</w:t>
-      </w:r>
-      <w:proofErr w:type="spellEnd"/>
-      <w:r>
-        <w:rPr>
-          <w:rFonts w:ascii="Open Sans" w:eastAsia="Times New Roman" w:hAnsi="Open Sans" w:cs="Open Sans"/>
-          <w:sz w:val="24"/>
-          <w:szCs w:val="24"/>
-          <w:lang w:val="es-CO" w:eastAsia="es-CO"/>
-        </w:rPr>
-        <w:t xml:space="preserve"> superior con controlador WDDM 1.0</w:t>
+        <w:t>Tarjeta gráfica con DirectX 9 ó superior con controlador WDDM 1.0</w:t>
       </w:r>
     </w:p>
     <w:p>
@@ -12865,32 +12567,8 @@
               <w:rPr>
                 <w:rFonts w:ascii="Times New Roman"/>
               </w:rPr>
-              <w:t xml:space="preserve"> </w:t>
-            </w:r>
-            <w:proofErr w:type="spellStart"/>
-            <w:proofErr w:type="gramStart"/>
-            <w:r>
-              <w:rPr>
-                <w:rFonts w:ascii="Times New Roman"/>
-              </w:rPr>
-              <w:t>Php,css</w:t>
-            </w:r>
-            <w:proofErr w:type="spellEnd"/>
-            <w:proofErr w:type="gramEnd"/>
-            <w:r>
-              <w:rPr>
-                <w:rFonts w:ascii="Times New Roman"/>
-              </w:rPr>
-              <w:t xml:space="preserve"> y </w:t>
-            </w:r>
-            <w:proofErr w:type="spellStart"/>
-            <w:r>
-              <w:rPr>
-                <w:rFonts w:ascii="Times New Roman"/>
-              </w:rPr>
-              <w:t>javascrip</w:t>
-            </w:r>
-            <w:proofErr w:type="spellEnd"/>
+              <w:t xml:space="preserve"> Php,css y javascrip</w:t>
+            </w:r>
           </w:p>
         </w:tc>
       </w:tr>
@@ -13503,95 +13181,27 @@
     <w:p>
       <w:pPr>
         <w:pStyle w:val="Textoindependiente"/>
+        <w:numPr>
+          <w:ilvl w:val="0"/>
+          <w:numId w:val="13"/>
+        </w:numPr>
         <w:spacing w:before="110"/>
-        <w:ind w:left="100"/>
-      </w:pPr>
-      <w:r>
-        <w:rPr>
-          <w:noProof/>
-        </w:rPr>
-        <w:drawing>
-          <wp:anchor distT="0" distB="0" distL="0" distR="0" simplePos="0" relativeHeight="20" behindDoc="0" locked="0" layoutInCell="1" allowOverlap="1" wp14:anchorId="18138079" wp14:editId="3F346924">
-            <wp:simplePos x="0" y="0"/>
-            <wp:positionH relativeFrom="page">
-              <wp:posOffset>533436</wp:posOffset>
-            </wp:positionH>
-            <wp:positionV relativeFrom="paragraph">
-              <wp:posOffset>315236</wp:posOffset>
-            </wp:positionV>
-            <wp:extent cx="5610224" cy="504825"/>
-            <wp:effectExtent l="0" t="0" r="0" b="0"/>
-            <wp:wrapTopAndBottom/>
-            <wp:docPr id="45" name="image23.png"/>
-            <wp:cNvGraphicFramePr>
-              <a:graphicFrameLocks xmlns:a="http://schemas.openxmlformats.org/drawingml/2006/main" noChangeAspect="1"/>
-            </wp:cNvGraphicFramePr>
-            <a:graphic xmlns:a="http://schemas.openxmlformats.org/drawingml/2006/main">
-              <a:graphicData uri="http://schemas.openxmlformats.org/drawingml/2006/picture">
-                <pic:pic xmlns:pic="http://schemas.openxmlformats.org/drawingml/2006/picture">
-                  <pic:nvPicPr>
-                    <pic:cNvPr id="46" name="image23.png"/>
-                    <pic:cNvPicPr/>
-                  </pic:nvPicPr>
-                  <pic:blipFill>
-                    <a:blip r:embed="rId8" cstate="print"/>
-                    <a:stretch>
-                      <a:fillRect/>
-                    </a:stretch>
-                  </pic:blipFill>
-                  <pic:spPr>
-                    <a:xfrm>
-                      <a:off x="0" y="0"/>
-                      <a:ext cx="5610224" cy="504825"/>
-                    </a:xfrm>
-                    <a:prstGeom prst="rect">
-                      <a:avLst/>
-                    </a:prstGeom>
-                  </pic:spPr>
-                </pic:pic>
-              </a:graphicData>
-            </a:graphic>
-          </wp:anchor>
-        </w:drawing>
-      </w:r>
-      <w:r>
-        <w:t>&lt;Insertar</w:t>
-      </w:r>
-      <w:r>
-        <w:rPr>
-          <w:spacing w:val="-7"/>
-        </w:rPr>
-        <w:t xml:space="preserve"> </w:t>
-      </w:r>
-      <w:r>
-        <w:t>comentario</w:t>
-      </w:r>
-      <w:r>
-        <w:rPr>
-          <w:spacing w:val="-7"/>
-        </w:rPr>
-        <w:t xml:space="preserve"> </w:t>
-      </w:r>
-      <w:r>
-        <w:t>y</w:t>
-      </w:r>
-      <w:r>
-        <w:rPr>
-          <w:spacing w:val="-7"/>
-        </w:rPr>
-        <w:t xml:space="preserve"> </w:t>
-      </w:r>
-      <w:r>
-        <w:t>eliminar</w:t>
-      </w:r>
-      <w:r>
-        <w:rPr>
-          <w:spacing w:val="-6"/>
-        </w:rPr>
-        <w:t xml:space="preserve"> </w:t>
-      </w:r>
-      <w:r>
-        <w:t>cuadro&gt;</w:t>
+      </w:pPr>
+      <w:r>
+        <w:t>Estar seguro de dese desinstalar el sistema</w:t>
+      </w:r>
+    </w:p>
+    <w:p>
+      <w:pPr>
+        <w:pStyle w:val="Textoindependiente"/>
+        <w:numPr>
+          <w:ilvl w:val="0"/>
+          <w:numId w:val="13"/>
+        </w:numPr>
+        <w:spacing w:before="110"/>
+      </w:pPr>
+      <w:r>
+        <w:t>Mantener la misma dirección IP en su equipo</w:t>
       </w:r>
     </w:p>
     <w:p>
@@ -13635,109 +13245,6 @@
       </w:r>
       <w:r>
         <w:t>sistema</w:t>
-      </w:r>
-    </w:p>
-    <w:p>
-      <w:pPr>
-        <w:pStyle w:val="Textoindependiente"/>
-        <w:spacing w:before="109"/>
-        <w:ind w:left="100"/>
-      </w:pPr>
-      <w:r>
-        <w:rPr>
-          <w:noProof/>
-        </w:rPr>
-        <w:drawing>
-          <wp:anchor distT="0" distB="0" distL="0" distR="0" simplePos="0" relativeHeight="21" behindDoc="0" locked="0" layoutInCell="1" allowOverlap="1" wp14:anchorId="58B252FB" wp14:editId="4C265D45">
-            <wp:simplePos x="0" y="0"/>
-            <wp:positionH relativeFrom="page">
-              <wp:posOffset>533436</wp:posOffset>
-            </wp:positionH>
-            <wp:positionV relativeFrom="paragraph">
-              <wp:posOffset>314611</wp:posOffset>
-            </wp:positionV>
-            <wp:extent cx="5743575" cy="1390650"/>
-            <wp:effectExtent l="0" t="0" r="0" b="0"/>
-            <wp:wrapTopAndBottom/>
-            <wp:docPr id="47" name="image24.png"/>
-            <wp:cNvGraphicFramePr>
-              <a:graphicFrameLocks xmlns:a="http://schemas.openxmlformats.org/drawingml/2006/main" noChangeAspect="1"/>
-            </wp:cNvGraphicFramePr>
-            <a:graphic xmlns:a="http://schemas.openxmlformats.org/drawingml/2006/main">
-              <a:graphicData uri="http://schemas.openxmlformats.org/drawingml/2006/picture">
-                <pic:pic xmlns:pic="http://schemas.openxmlformats.org/drawingml/2006/picture">
-                  <pic:nvPicPr>
-                    <pic:cNvPr id="48" name="image24.png"/>
-                    <pic:cNvPicPr/>
-                  </pic:nvPicPr>
-                  <pic:blipFill>
-                    <a:blip r:embed="rId9" cstate="print"/>
-                    <a:stretch>
-                      <a:fillRect/>
-                    </a:stretch>
-                  </pic:blipFill>
-                  <pic:spPr>
-                    <a:xfrm>
-                      <a:off x="0" y="0"/>
-                      <a:ext cx="5743575" cy="1390650"/>
-                    </a:xfrm>
-                    <a:prstGeom prst="rect">
-                      <a:avLst/>
-                    </a:prstGeom>
-                  </pic:spPr>
-                </pic:pic>
-              </a:graphicData>
-            </a:graphic>
-          </wp:anchor>
-        </w:drawing>
-      </w:r>
-      <w:r>
-        <w:t>&lt;</w:t>
-      </w:r>
-      <w:r>
-        <w:rPr>
-          <w:spacing w:val="-6"/>
-        </w:rPr>
-        <w:t xml:space="preserve"> </w:t>
-      </w:r>
-      <w:r>
-        <w:t>Cumplimentar</w:t>
-      </w:r>
-      <w:r>
-        <w:rPr>
-          <w:spacing w:val="-5"/>
-        </w:rPr>
-        <w:t xml:space="preserve"> </w:t>
-      </w:r>
-      <w:r>
-        <w:t>tabla</w:t>
-      </w:r>
-      <w:r>
-        <w:rPr>
-          <w:spacing w:val="-6"/>
-        </w:rPr>
-        <w:t xml:space="preserve"> </w:t>
-      </w:r>
-      <w:r>
-        <w:t>y</w:t>
-      </w:r>
-      <w:r>
-        <w:rPr>
-          <w:spacing w:val="-5"/>
-        </w:rPr>
-        <w:t xml:space="preserve"> </w:t>
-      </w:r>
-      <w:r>
-        <w:t>eliminar</w:t>
-      </w:r>
-      <w:r>
-        <w:rPr>
-          <w:spacing w:val="-6"/>
-        </w:rPr>
-        <w:t xml:space="preserve"> </w:t>
-      </w:r>
-      <w:r>
-        <w:t>cuadro&gt;</w:t>
       </w:r>
     </w:p>
     <w:p>
@@ -13941,6 +13448,12 @@
                 <w:rFonts w:ascii="Times New Roman"/>
               </w:rPr>
             </w:pPr>
+            <w:r>
+              <w:rPr>
+                <w:rFonts w:ascii="Times New Roman"/>
+              </w:rPr>
+              <w:t xml:space="preserve"> Sistema operativo</w:t>
+            </w:r>
           </w:p>
         </w:tc>
       </w:tr>
@@ -13984,6 +13497,12 @@
                 <w:rFonts w:ascii="Times New Roman"/>
               </w:rPr>
             </w:pPr>
+            <w:r>
+              <w:rPr>
+                <w:rFonts w:ascii="Times New Roman"/>
+              </w:rPr>
+              <w:t>Scripts de base de datos</w:t>
+            </w:r>
           </w:p>
         </w:tc>
       </w:tr>
@@ -14027,6 +13546,12 @@
                 <w:rFonts w:ascii="Times New Roman"/>
               </w:rPr>
             </w:pPr>
+            <w:r>
+              <w:rPr>
+                <w:rFonts w:ascii="Times New Roman"/>
+              </w:rPr>
+              <w:t xml:space="preserve"> Php,css y javascrip</w:t>
+            </w:r>
           </w:p>
         </w:tc>
       </w:tr>
@@ -14070,6 +13595,12 @@
                 <w:rFonts w:ascii="Times New Roman"/>
               </w:rPr>
             </w:pPr>
+            <w:r>
+              <w:rPr>
+                <w:rFonts w:ascii="Times New Roman"/>
+              </w:rPr>
+              <w:t>Ir directamente al sistema y dar en eliminar y aceptar</w:t>
+            </w:r>
           </w:p>
         </w:tc>
       </w:tr>
@@ -14343,97 +13874,537 @@
     </w:p>
     <w:p>
       <w:pPr>
+        <w:pStyle w:val="NormalWeb"/>
+        <w:numPr>
+          <w:ilvl w:val="0"/>
+          <w:numId w:val="14"/>
+        </w:numPr>
+        <w:shd w:val="clear" w:color="auto" w:fill="FFFFFF"/>
+        <w:rPr>
+          <w:rFonts w:ascii="Arial" w:hAnsi="Arial" w:cs="Arial"/>
+          <w:color w:val="1E1E1E"/>
+          <w:sz w:val="22"/>
+          <w:szCs w:val="22"/>
+        </w:rPr>
+      </w:pPr>
+      <w:r>
+        <w:rPr>
+          <w:rFonts w:ascii="Arial" w:hAnsi="Arial" w:cs="Arial"/>
+          <w:color w:val="1E1E1E"/>
+          <w:sz w:val="22"/>
+          <w:szCs w:val="22"/>
+        </w:rPr>
+        <w:t>Haz clic en </w:t>
+      </w:r>
+      <w:r>
+        <w:rPr>
+          <w:rFonts w:ascii="Arial" w:hAnsi="Arial" w:cs="Arial"/>
+          <w:b/>
+          <w:bCs/>
+          <w:color w:val="1E1E1E"/>
+          <w:sz w:val="22"/>
+          <w:szCs w:val="22"/>
+        </w:rPr>
+        <w:t>Inicio</w:t>
+      </w:r>
+      <w:r>
+        <w:rPr>
+          <w:rFonts w:ascii="Arial" w:hAnsi="Arial" w:cs="Arial"/>
+          <w:color w:val="1E1E1E"/>
+          <w:sz w:val="22"/>
+          <w:szCs w:val="22"/>
+        </w:rPr>
+        <w:t> , escribe “</w:t>
+      </w:r>
+      <w:r>
+        <w:rPr>
+          <w:rFonts w:ascii="Arial" w:hAnsi="Arial" w:cs="Arial"/>
+          <w:b/>
+          <w:bCs/>
+          <w:color w:val="1E1E1E"/>
+          <w:sz w:val="22"/>
+          <w:szCs w:val="22"/>
+        </w:rPr>
+        <w:t>msconfig</w:t>
+      </w:r>
+      <w:r>
+        <w:rPr>
+          <w:rFonts w:ascii="Arial" w:hAnsi="Arial" w:cs="Arial"/>
+          <w:color w:val="1E1E1E"/>
+          <w:sz w:val="22"/>
+          <w:szCs w:val="22"/>
+        </w:rPr>
+        <w:t>” y presiona </w:t>
+      </w:r>
+      <w:r>
+        <w:rPr>
+          <w:rFonts w:ascii="Arial" w:hAnsi="Arial" w:cs="Arial"/>
+          <w:b/>
+          <w:bCs/>
+          <w:color w:val="1E1E1E"/>
+          <w:sz w:val="22"/>
+          <w:szCs w:val="22"/>
+        </w:rPr>
+        <w:t>Intro</w:t>
+      </w:r>
+      <w:r>
+        <w:rPr>
+          <w:rFonts w:ascii="Arial" w:hAnsi="Arial" w:cs="Arial"/>
+          <w:color w:val="1E1E1E"/>
+          <w:sz w:val="22"/>
+          <w:szCs w:val="22"/>
+        </w:rPr>
+        <w:t>.</w:t>
+      </w:r>
+      <w:r>
+        <w:rPr>
+          <w:rFonts w:ascii="Arial" w:hAnsi="Arial" w:cs="Arial"/>
+          <w:color w:val="1E1E1E"/>
+          <w:sz w:val="22"/>
+          <w:szCs w:val="22"/>
+        </w:rPr>
+        <w:br/>
+      </w:r>
+      <w:r>
+        <w:rPr>
+          <w:rFonts w:ascii="Arial" w:hAnsi="Arial" w:cs="Arial"/>
+          <w:color w:val="1E1E1E"/>
+          <w:sz w:val="22"/>
+          <w:szCs w:val="22"/>
+        </w:rPr>
+        <w:br/>
+      </w:r>
+      <w:r>
+        <w:rPr>
+          <w:rFonts w:ascii="Arial" w:hAnsi="Arial" w:cs="Arial"/>
+          <w:noProof/>
+          <w:color w:val="1E1E1E"/>
+          <w:sz w:val="22"/>
+          <w:szCs w:val="22"/>
+        </w:rPr>
+        <mc:AlternateContent>
+          <mc:Choice Requires="wps">
+            <w:drawing>
+              <wp:inline distT="0" distB="0" distL="0" distR="0" wp14:anchorId="7CE2728D" wp14:editId="541949E1">
+                <wp:extent cx="304800" cy="304800"/>
+                <wp:effectExtent l="0" t="0" r="0" b="0"/>
+                <wp:docPr id="5" name="Rectángulo 5"/>
+                <wp:cNvGraphicFramePr>
+                  <a:graphicFrameLocks xmlns:a="http://schemas.openxmlformats.org/drawingml/2006/main" noChangeAspect="1"/>
+                </wp:cNvGraphicFramePr>
+                <a:graphic xmlns:a="http://schemas.openxmlformats.org/drawingml/2006/main">
+                  <a:graphicData uri="http://schemas.microsoft.com/office/word/2010/wordprocessingShape">
+                    <wps:wsp>
+                      <wps:cNvSpPr>
+                        <a:spLocks noChangeAspect="1" noChangeArrowheads="1"/>
+                      </wps:cNvSpPr>
+                      <wps:spPr bwMode="auto">
+                        <a:xfrm>
+                          <a:off x="0" y="0"/>
+                          <a:ext cx="304800" cy="304800"/>
+                        </a:xfrm>
+                        <a:prstGeom prst="rect">
+                          <a:avLst/>
+                        </a:prstGeom>
+                        <a:noFill/>
+                        <a:ln>
+                          <a:noFill/>
+                        </a:ln>
+                        <a:extLst>
+                          <a:ext uri="{909E8E84-426E-40DD-AFC4-6F175D3DCCD1}">
+                            <a14:hiddenFill xmlns:a14="http://schemas.microsoft.com/office/drawing/2010/main">
+                              <a:solidFill>
+                                <a:srgbClr val="FFFFFF"/>
+                              </a:solidFill>
+                            </a14:hiddenFill>
+                          </a:ext>
+                          <a:ext uri="{91240B29-F687-4F45-9708-019B960494DF}">
+                            <a14:hiddenLine xmlns:a14="http://schemas.microsoft.com/office/drawing/2010/main" w="9525">
+                              <a:solidFill>
+                                <a:srgbClr val="000000"/>
+                              </a:solidFill>
+                              <a:miter lim="800000"/>
+                              <a:headEnd/>
+                              <a:tailEnd/>
+                            </a14:hiddenLine>
+                          </a:ext>
+                        </a:extLst>
+                      </wps:spPr>
+                      <wps:bodyPr rot="0" vert="horz" wrap="square" lIns="91440" tIns="45720" rIns="91440" bIns="45720" anchor="t" anchorCtr="0" upright="1">
+                        <a:noAutofit/>
+                      </wps:bodyPr>
+                    </wps:wsp>
+                  </a:graphicData>
+                </a:graphic>
+              </wp:inline>
+            </w:drawing>
+          </mc:Choice>
+          <mc:Fallback>
+            <w:pict>
+              <v:rect w14:anchorId="5D47241A" id="Rectángulo 5" o:spid="_x0000_s1026" style="width:24pt;height:24pt;visibility:visible;mso-wrap-style:square;mso-left-percent:-10001;mso-top-percent:-10001;mso-position-horizontal:absolute;mso-position-horizontal-relative:char;mso-position-vertical:absolute;mso-position-vertical-relative:line;mso-left-percent:-10001;mso-top-percent:-10001;v-text-anchor:top" o:gfxdata="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" filled="f" stroked="f">
+                <o:lock v:ext="edit" aspectratio="t"/>
+                <w10:anchorlock/>
+              </v:rect>
+            </w:pict>
+          </mc:Fallback>
+        </mc:AlternateContent>
+      </w:r>
+    </w:p>
+    <w:p>
+      <w:pPr>
+        <w:pStyle w:val="NormalWeb"/>
+        <w:numPr>
+          <w:ilvl w:val="0"/>
+          <w:numId w:val="14"/>
+        </w:numPr>
+        <w:shd w:val="clear" w:color="auto" w:fill="FFFFFF"/>
+        <w:rPr>
+          <w:rFonts w:ascii="Arial" w:hAnsi="Arial" w:cs="Arial"/>
+          <w:color w:val="1E1E1E"/>
+          <w:sz w:val="22"/>
+          <w:szCs w:val="22"/>
+        </w:rPr>
+      </w:pPr>
+      <w:r>
+        <w:rPr>
+          <w:rFonts w:ascii="Arial" w:hAnsi="Arial" w:cs="Arial"/>
+          <w:color w:val="1E1E1E"/>
+          <w:sz w:val="22"/>
+          <w:szCs w:val="22"/>
+        </w:rPr>
+        <w:t>Haz clic en la pestaña </w:t>
+      </w:r>
+      <w:r>
+        <w:rPr>
+          <w:rFonts w:ascii="Arial" w:hAnsi="Arial" w:cs="Arial"/>
+          <w:b/>
+          <w:bCs/>
+          <w:color w:val="1E1E1E"/>
+          <w:sz w:val="22"/>
+          <w:szCs w:val="22"/>
+        </w:rPr>
+        <w:t>Arranque</w:t>
+      </w:r>
+      <w:r>
+        <w:rPr>
+          <w:rFonts w:ascii="Arial" w:hAnsi="Arial" w:cs="Arial"/>
+          <w:color w:val="1E1E1E"/>
+          <w:sz w:val="22"/>
+          <w:szCs w:val="22"/>
+        </w:rPr>
+        <w:t>.</w:t>
+      </w:r>
+      <w:r>
+        <w:rPr>
+          <w:rFonts w:ascii="Arial" w:hAnsi="Arial" w:cs="Arial"/>
+          <w:color w:val="1E1E1E"/>
+          <w:sz w:val="22"/>
+          <w:szCs w:val="22"/>
+        </w:rPr>
+        <w:br/>
+      </w:r>
+      <w:r>
+        <w:rPr>
+          <w:rFonts w:ascii="Arial" w:hAnsi="Arial" w:cs="Arial"/>
+          <w:color w:val="1E1E1E"/>
+          <w:sz w:val="22"/>
+          <w:szCs w:val="22"/>
+        </w:rPr>
+        <w:br/>
+      </w:r>
+      <w:r>
+        <w:rPr>
+          <w:rFonts w:ascii="Arial" w:hAnsi="Arial" w:cs="Arial"/>
+          <w:noProof/>
+          <w:color w:val="1E1E1E"/>
+          <w:sz w:val="22"/>
+          <w:szCs w:val="22"/>
+        </w:rPr>
+        <mc:AlternateContent>
+          <mc:Choice Requires="wps">
+            <w:drawing>
+              <wp:inline distT="0" distB="0" distL="0" distR="0" wp14:anchorId="16518F8D" wp14:editId="58910510">
+                <wp:extent cx="304800" cy="304800"/>
+                <wp:effectExtent l="0" t="0" r="0" b="0"/>
+                <wp:docPr id="4" name="Rectángulo 4"/>
+                <wp:cNvGraphicFramePr>
+                  <a:graphicFrameLocks xmlns:a="http://schemas.openxmlformats.org/drawingml/2006/main" noChangeAspect="1"/>
+                </wp:cNvGraphicFramePr>
+                <a:graphic xmlns:a="http://schemas.openxmlformats.org/drawingml/2006/main">
+                  <a:graphicData uri="http://schemas.microsoft.com/office/word/2010/wordprocessingShape">
+                    <wps:wsp>
+                      <wps:cNvSpPr>
+                        <a:spLocks noChangeAspect="1" noChangeArrowheads="1"/>
+                      </wps:cNvSpPr>
+                      <wps:spPr bwMode="auto">
+                        <a:xfrm>
+                          <a:off x="0" y="0"/>
+                          <a:ext cx="304800" cy="304800"/>
+                        </a:xfrm>
+                        <a:prstGeom prst="rect">
+                          <a:avLst/>
+                        </a:prstGeom>
+                        <a:noFill/>
+                        <a:ln>
+                          <a:noFill/>
+                        </a:ln>
+                        <a:extLst>
+                          <a:ext uri="{909E8E84-426E-40DD-AFC4-6F175D3DCCD1}">
+                            <a14:hiddenFill xmlns:a14="http://schemas.microsoft.com/office/drawing/2010/main">
+                              <a:solidFill>
+                                <a:srgbClr val="FFFFFF"/>
+                              </a:solidFill>
+                            </a14:hiddenFill>
+                          </a:ext>
+                          <a:ext uri="{91240B29-F687-4F45-9708-019B960494DF}">
+                            <a14:hiddenLine xmlns:a14="http://schemas.microsoft.com/office/drawing/2010/main" w="9525">
+                              <a:solidFill>
+                                <a:srgbClr val="000000"/>
+                              </a:solidFill>
+                              <a:miter lim="800000"/>
+                              <a:headEnd/>
+                              <a:tailEnd/>
+                            </a14:hiddenLine>
+                          </a:ext>
+                        </a:extLst>
+                      </wps:spPr>
+                      <wps:bodyPr rot="0" vert="horz" wrap="square" lIns="91440" tIns="45720" rIns="91440" bIns="45720" anchor="t" anchorCtr="0" upright="1">
+                        <a:noAutofit/>
+                      </wps:bodyPr>
+                    </wps:wsp>
+                  </a:graphicData>
+                </a:graphic>
+              </wp:inline>
+            </w:drawing>
+          </mc:Choice>
+          <mc:Fallback>
+            <w:pict>
+              <v:rect w14:anchorId="24CD9D9E" id="Rectángulo 4" o:spid="_x0000_s1026" style="width:24pt;height:24pt;visibility:visible;mso-wrap-style:square;mso-left-percent:-10001;mso-top-percent:-10001;mso-position-horizontal:absolute;mso-position-horizontal-relative:char;mso-position-vertical:absolute;mso-position-vertical-relative:line;mso-left-percent:-10001;mso-top-percent:-10001;v-text-anchor:top" o:gfxdata="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" filled="f" stroked="f">
+                <o:lock v:ext="edit" aspectratio="t"/>
+                <w10:anchorlock/>
+              </v:rect>
+            </w:pict>
+          </mc:Fallback>
+        </mc:AlternateContent>
+      </w:r>
+    </w:p>
+    <w:p>
+      <w:pPr>
+        <w:pStyle w:val="NormalWeb"/>
+        <w:numPr>
+          <w:ilvl w:val="0"/>
+          <w:numId w:val="14"/>
+        </w:numPr>
+        <w:shd w:val="clear" w:color="auto" w:fill="FFFFFF"/>
+        <w:rPr>
+          <w:rFonts w:ascii="Arial" w:hAnsi="Arial" w:cs="Arial"/>
+          <w:color w:val="1E1E1E"/>
+          <w:sz w:val="22"/>
+          <w:szCs w:val="22"/>
+        </w:rPr>
+      </w:pPr>
+      <w:r>
+        <w:rPr>
+          <w:rFonts w:ascii="Arial" w:hAnsi="Arial" w:cs="Arial"/>
+          <w:color w:val="1E1E1E"/>
+          <w:sz w:val="22"/>
+          <w:szCs w:val="22"/>
+        </w:rPr>
+        <w:t>Selecciona el sistema que quieras eliminar de la lista</w:t>
+      </w:r>
+      <w:r>
+        <w:rPr>
+          <w:rFonts w:ascii="Arial" w:hAnsi="Arial" w:cs="Arial"/>
+          <w:color w:val="1E1E1E"/>
+          <w:sz w:val="22"/>
+          <w:szCs w:val="22"/>
+        </w:rPr>
+        <w:t xml:space="preserve"> </w:t>
+      </w:r>
+      <w:r>
+        <w:rPr>
+          <w:rFonts w:ascii="Arial" w:hAnsi="Arial" w:cs="Arial"/>
+          <w:color w:val="1E1E1E"/>
+          <w:sz w:val="22"/>
+          <w:szCs w:val="22"/>
+        </w:rPr>
+        <w:t>y haz clic en </w:t>
+      </w:r>
+      <w:r>
+        <w:rPr>
+          <w:rFonts w:ascii="Arial" w:hAnsi="Arial" w:cs="Arial"/>
+          <w:b/>
+          <w:bCs/>
+          <w:color w:val="1E1E1E"/>
+          <w:sz w:val="22"/>
+          <w:szCs w:val="22"/>
+        </w:rPr>
+        <w:t>Eliminar</w:t>
+      </w:r>
+      <w:r>
+        <w:rPr>
+          <w:rFonts w:ascii="Arial" w:hAnsi="Arial" w:cs="Arial"/>
+          <w:color w:val="1E1E1E"/>
+          <w:sz w:val="22"/>
+          <w:szCs w:val="22"/>
+        </w:rPr>
+        <w:t>.</w:t>
+      </w:r>
+      <w:r>
+        <w:rPr>
+          <w:rFonts w:ascii="Arial" w:hAnsi="Arial" w:cs="Arial"/>
+          <w:color w:val="1E1E1E"/>
+          <w:sz w:val="22"/>
+          <w:szCs w:val="22"/>
+        </w:rPr>
+        <w:br/>
+      </w:r>
+      <w:r>
+        <w:rPr>
+          <w:rFonts w:ascii="Arial" w:hAnsi="Arial" w:cs="Arial"/>
+          <w:color w:val="1E1E1E"/>
+          <w:sz w:val="22"/>
+          <w:szCs w:val="22"/>
+        </w:rPr>
+        <w:br/>
+      </w:r>
+      <w:r>
+        <w:rPr>
+          <w:rFonts w:ascii="Arial" w:hAnsi="Arial" w:cs="Arial"/>
+          <w:noProof/>
+          <w:color w:val="1E1E1E"/>
+          <w:sz w:val="22"/>
+          <w:szCs w:val="22"/>
+        </w:rPr>
+        <mc:AlternateContent>
+          <mc:Choice Requires="wps">
+            <w:drawing>
+              <wp:inline distT="0" distB="0" distL="0" distR="0" wp14:anchorId="51FCBF4E" wp14:editId="29AC94BD">
+                <wp:extent cx="304800" cy="304800"/>
+                <wp:effectExtent l="0" t="0" r="0" b="0"/>
+                <wp:docPr id="2" name="Rectángulo 2"/>
+                <wp:cNvGraphicFramePr>
+                  <a:graphicFrameLocks xmlns:a="http://schemas.openxmlformats.org/drawingml/2006/main" noChangeAspect="1"/>
+                </wp:cNvGraphicFramePr>
+                <a:graphic xmlns:a="http://schemas.openxmlformats.org/drawingml/2006/main">
+                  <a:graphicData uri="http://schemas.microsoft.com/office/word/2010/wordprocessingShape">
+                    <wps:wsp>
+                      <wps:cNvSpPr>
+                        <a:spLocks noChangeAspect="1" noChangeArrowheads="1"/>
+                      </wps:cNvSpPr>
+                      <wps:spPr bwMode="auto">
+                        <a:xfrm>
+                          <a:off x="0" y="0"/>
+                          <a:ext cx="304800" cy="304800"/>
+                        </a:xfrm>
+                        <a:prstGeom prst="rect">
+                          <a:avLst/>
+                        </a:prstGeom>
+                        <a:noFill/>
+                        <a:ln>
+                          <a:noFill/>
+                        </a:ln>
+                        <a:extLst>
+                          <a:ext uri="{909E8E84-426E-40DD-AFC4-6F175D3DCCD1}">
+                            <a14:hiddenFill xmlns:a14="http://schemas.microsoft.com/office/drawing/2010/main">
+                              <a:solidFill>
+                                <a:srgbClr val="FFFFFF"/>
+                              </a:solidFill>
+                            </a14:hiddenFill>
+                          </a:ext>
+                          <a:ext uri="{91240B29-F687-4F45-9708-019B960494DF}">
+                            <a14:hiddenLine xmlns:a14="http://schemas.microsoft.com/office/drawing/2010/main" w="9525">
+                              <a:solidFill>
+                                <a:srgbClr val="000000"/>
+                              </a:solidFill>
+                              <a:miter lim="800000"/>
+                              <a:headEnd/>
+                              <a:tailEnd/>
+                            </a14:hiddenLine>
+                          </a:ext>
+                        </a:extLst>
+                      </wps:spPr>
+                      <wps:bodyPr rot="0" vert="horz" wrap="square" lIns="91440" tIns="45720" rIns="91440" bIns="45720" anchor="t" anchorCtr="0" upright="1">
+                        <a:noAutofit/>
+                      </wps:bodyPr>
+                    </wps:wsp>
+                  </a:graphicData>
+                </a:graphic>
+              </wp:inline>
+            </w:drawing>
+          </mc:Choice>
+          <mc:Fallback>
+            <w:pict>
+              <v:rect w14:anchorId="046DA0C1" id="Rectángulo 2" o:spid="_x0000_s1026" style="width:24pt;height:24pt;visibility:visible;mso-wrap-style:square;mso-left-percent:-10001;mso-top-percent:-10001;mso-position-horizontal:absolute;mso-position-horizontal-relative:char;mso-position-vertical:absolute;mso-position-vertical-relative:line;mso-left-percent:-10001;mso-top-percent:-10001;v-text-anchor:top" o:gfxdata="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" filled="f" stroked="f">
+                <o:lock v:ext="edit" aspectratio="t"/>
+                <w10:anchorlock/>
+              </v:rect>
+            </w:pict>
+          </mc:Fallback>
+        </mc:AlternateContent>
+      </w:r>
+    </w:p>
+    <w:p>
+      <w:pPr>
+        <w:pStyle w:val="NormalWeb"/>
+        <w:numPr>
+          <w:ilvl w:val="0"/>
+          <w:numId w:val="14"/>
+        </w:numPr>
+        <w:shd w:val="clear" w:color="auto" w:fill="FFFFFF"/>
+        <w:rPr>
+          <w:rFonts w:ascii="Arial" w:hAnsi="Arial" w:cs="Arial"/>
+          <w:color w:val="1E1E1E"/>
+          <w:sz w:val="22"/>
+          <w:szCs w:val="22"/>
+        </w:rPr>
+      </w:pPr>
+      <w:r>
+        <w:rPr>
+          <w:rFonts w:ascii="Arial" w:hAnsi="Arial" w:cs="Arial"/>
+          <w:color w:val="1E1E1E"/>
+          <w:sz w:val="22"/>
+          <w:szCs w:val="22"/>
+        </w:rPr>
+        <w:t>Una vez que el sistema deseado haya desaparecido de la lista, haz clic en </w:t>
+      </w:r>
+      <w:r>
+        <w:rPr>
+          <w:rFonts w:ascii="Arial" w:hAnsi="Arial" w:cs="Arial"/>
+          <w:b/>
+          <w:bCs/>
+          <w:color w:val="1E1E1E"/>
+          <w:sz w:val="22"/>
+          <w:szCs w:val="22"/>
+        </w:rPr>
+        <w:t>Aceptar</w:t>
+      </w:r>
+      <w:r>
+        <w:rPr>
+          <w:rFonts w:ascii="Arial" w:hAnsi="Arial" w:cs="Arial"/>
+          <w:color w:val="1E1E1E"/>
+          <w:sz w:val="22"/>
+          <w:szCs w:val="22"/>
+        </w:rPr>
+        <w:t>.</w:t>
+      </w:r>
+    </w:p>
+    <w:p>
+      <w:pPr>
         <w:pStyle w:val="Textoindependiente"/>
         <w:spacing w:before="109"/>
         <w:ind w:left="100"/>
-      </w:pPr>
-      <w:r>
-        <w:rPr>
-          <w:noProof/>
-        </w:rPr>
-        <w:drawing>
-          <wp:anchor distT="0" distB="0" distL="0" distR="0" simplePos="0" relativeHeight="22" behindDoc="0" locked="0" layoutInCell="1" allowOverlap="1" wp14:anchorId="76D50418" wp14:editId="650AF95D">
-            <wp:simplePos x="0" y="0"/>
-            <wp:positionH relativeFrom="page">
-              <wp:posOffset>533436</wp:posOffset>
-            </wp:positionH>
-            <wp:positionV relativeFrom="paragraph">
-              <wp:posOffset>305424</wp:posOffset>
-            </wp:positionV>
-            <wp:extent cx="5743575" cy="704850"/>
-            <wp:effectExtent l="0" t="0" r="0" b="0"/>
-            <wp:wrapTopAndBottom/>
-            <wp:docPr id="49" name="image25.png"/>
-            <wp:cNvGraphicFramePr>
-              <a:graphicFrameLocks xmlns:a="http://schemas.openxmlformats.org/drawingml/2006/main" noChangeAspect="1"/>
-            </wp:cNvGraphicFramePr>
-            <a:graphic xmlns:a="http://schemas.openxmlformats.org/drawingml/2006/main">
-              <a:graphicData uri="http://schemas.openxmlformats.org/drawingml/2006/picture">
-                <pic:pic xmlns:pic="http://schemas.openxmlformats.org/drawingml/2006/picture">
-                  <pic:nvPicPr>
-                    <pic:cNvPr id="50" name="image25.png"/>
-                    <pic:cNvPicPr/>
-                  </pic:nvPicPr>
-                  <pic:blipFill>
-                    <a:blip r:embed="rId10" cstate="print"/>
-                    <a:stretch>
-                      <a:fillRect/>
-                    </a:stretch>
-                  </pic:blipFill>
-                  <pic:spPr>
-                    <a:xfrm>
-                      <a:off x="0" y="0"/>
-                      <a:ext cx="5743575" cy="704850"/>
-                    </a:xfrm>
-                    <a:prstGeom prst="rect">
-                      <a:avLst/>
-                    </a:prstGeom>
-                  </pic:spPr>
-                </pic:pic>
-              </a:graphicData>
-            </a:graphic>
-          </wp:anchor>
-        </w:drawing>
-      </w:r>
-      <w:r>
-        <w:t>&lt;Insertar</w:t>
-      </w:r>
-      <w:r>
-        <w:rPr>
-          <w:spacing w:val="-7"/>
-        </w:rPr>
-        <w:t xml:space="preserve"> </w:t>
-      </w:r>
-      <w:r>
-        <w:t>comentario</w:t>
-      </w:r>
-      <w:r>
-        <w:rPr>
-          <w:spacing w:val="-7"/>
-        </w:rPr>
-        <w:t xml:space="preserve"> </w:t>
-      </w:r>
-      <w:r>
-        <w:t>y</w:t>
-      </w:r>
-      <w:r>
-        <w:rPr>
-          <w:spacing w:val="-7"/>
-        </w:rPr>
-        <w:t xml:space="preserve"> </w:t>
-      </w:r>
-      <w:r>
-        <w:t>eliminar</w:t>
-      </w:r>
-      <w:r>
-        <w:rPr>
-          <w:spacing w:val="-6"/>
-        </w:rPr>
-        <w:t xml:space="preserve"> </w:t>
-      </w:r>
-      <w:r>
-        <w:t>cuadro&gt;</w:t>
-      </w:r>
+        <w:rPr>
+          <w:rFonts w:ascii="Arial" w:hAnsi="Arial" w:cs="Arial"/>
+        </w:rPr>
+      </w:pPr>
+    </w:p>
+    <w:p>
+      <w:pPr>
+        <w:rPr>
+          <w:rFonts w:ascii="Arial" w:hAnsi="Arial" w:cs="Arial"/>
+        </w:rPr>
+      </w:pPr>
     </w:p>
     <w:p>
       <w:pPr>
@@ -14487,7 +14458,7 @@
                     <pic:cNvPicPr/>
                   </pic:nvPicPr>
                   <pic:blipFill>
-                    <a:blip r:embed="rId11" cstate="print"/>
+                    <a:blip r:embed="rId8" cstate="print"/>
                     <a:stretch>
                       <a:fillRect/>
                     </a:stretch>
@@ -14634,7 +14605,7 @@
                     <pic:cNvPicPr/>
                   </pic:nvPicPr>
                   <pic:blipFill>
-                    <a:blip r:embed="rId12" cstate="print"/>
+                    <a:blip r:embed="rId9" cstate="print"/>
                     <a:stretch>
                       <a:fillRect/>
                     </a:stretch>
@@ -14736,7 +14707,7 @@
                     <pic:cNvPicPr/>
                   </pic:nvPicPr>
                   <pic:blipFill>
-                    <a:blip r:embed="rId13" cstate="print"/>
+                    <a:blip r:embed="rId10" cstate="print"/>
                     <a:stretch>
                       <a:fillRect/>
                     </a:stretch>
@@ -15141,7 +15112,7 @@
                     <pic:cNvPicPr/>
                   </pic:nvPicPr>
                   <pic:blipFill>
-                    <a:blip r:embed="rId14" cstate="print"/>
+                    <a:blip r:embed="rId11" cstate="print"/>
                     <a:stretch>
                       <a:fillRect/>
                     </a:stretch>
@@ -16772,6 +16743,119 @@
     </w:lvl>
   </w:abstractNum>
   <w:abstractNum w:abstractNumId="9" w15:restartNumberingAfterBreak="0">
+    <w:nsid w:val="666A49DB"/>
+    <w:multiLevelType w:val="hybridMultilevel"/>
+    <w:tmpl w:val="425EA052"/>
+    <w:lvl w:ilvl="0" w:tplc="240A0001">
+      <w:start w:val="1"/>
+      <w:numFmt w:val="bullet"/>
+      <w:lvlText w:val=""/>
+      <w:lvlJc w:val="left"/>
+      <w:pPr>
+        <w:ind w:left="820" w:hanging="360"/>
+      </w:pPr>
+      <w:rPr>
+        <w:rFonts w:ascii="Symbol" w:hAnsi="Symbol" w:hint="default"/>
+      </w:rPr>
+    </w:lvl>
+    <w:lvl w:ilvl="1" w:tplc="240A0003" w:tentative="1">
+      <w:start w:val="1"/>
+      <w:numFmt w:val="bullet"/>
+      <w:lvlText w:val="o"/>
+      <w:lvlJc w:val="left"/>
+      <w:pPr>
+        <w:ind w:left="1540" w:hanging="360"/>
+      </w:pPr>
+      <w:rPr>
+        <w:rFonts w:ascii="Courier New" w:hAnsi="Courier New" w:cs="Courier New" w:hint="default"/>
+      </w:rPr>
+    </w:lvl>
+    <w:lvl w:ilvl="2" w:tplc="240A0005" w:tentative="1">
+      <w:start w:val="1"/>
+      <w:numFmt w:val="bullet"/>
+      <w:lvlText w:val=""/>
+      <w:lvlJc w:val="left"/>
+      <w:pPr>
+        <w:ind w:left="2260" w:hanging="360"/>
+      </w:pPr>
+      <w:rPr>
+        <w:rFonts w:ascii="Wingdings" w:hAnsi="Wingdings" w:hint="default"/>
+      </w:rPr>
+    </w:lvl>
+    <w:lvl w:ilvl="3" w:tplc="240A0001" w:tentative="1">
+      <w:start w:val="1"/>
+      <w:numFmt w:val="bullet"/>
+      <w:lvlText w:val=""/>
+      <w:lvlJc w:val="left"/>
+      <w:pPr>
+        <w:ind w:left="2980" w:hanging="360"/>
+      </w:pPr>
+      <w:rPr>
+        <w:rFonts w:ascii="Symbol" w:hAnsi="Symbol" w:hint="default"/>
+      </w:rPr>
+    </w:lvl>
+    <w:lvl w:ilvl="4" w:tplc="240A0003" w:tentative="1">
+      <w:start w:val="1"/>
+      <w:numFmt w:val="bullet"/>
+      <w:lvlText w:val="o"/>
+      <w:lvlJc w:val="left"/>
+      <w:pPr>
+        <w:ind w:left="3700" w:hanging="360"/>
+      </w:pPr>
+      <w:rPr>
+        <w:rFonts w:ascii="Courier New" w:hAnsi="Courier New" w:cs="Courier New" w:hint="default"/>
+      </w:rPr>
+    </w:lvl>
+    <w:lvl w:ilvl="5" w:tplc="240A0005" w:tentative="1">
+      <w:start w:val="1"/>
+      <w:numFmt w:val="bullet"/>
+      <w:lvlText w:val=""/>
+      <w:lvlJc w:val="left"/>
+      <w:pPr>
+        <w:ind w:left="4420" w:hanging="360"/>
+      </w:pPr>
+      <w:rPr>
+        <w:rFonts w:ascii="Wingdings" w:hAnsi="Wingdings" w:hint="default"/>
+      </w:rPr>
+    </w:lvl>
+    <w:lvl w:ilvl="6" w:tplc="240A0001" w:tentative="1">
+      <w:start w:val="1"/>
+      <w:numFmt w:val="bullet"/>
+      <w:lvlText w:val=""/>
+      <w:lvlJc w:val="left"/>
+      <w:pPr>
+        <w:ind w:left="5140" w:hanging="360"/>
+      </w:pPr>
+      <w:rPr>
+        <w:rFonts w:ascii="Symbol" w:hAnsi="Symbol" w:hint="default"/>
+      </w:rPr>
+    </w:lvl>
+    <w:lvl w:ilvl="7" w:tplc="240A0003" w:tentative="1">
+      <w:start w:val="1"/>
+      <w:numFmt w:val="bullet"/>
+      <w:lvlText w:val="o"/>
+      <w:lvlJc w:val="left"/>
+      <w:pPr>
+        <w:ind w:left="5860" w:hanging="360"/>
+      </w:pPr>
+      <w:rPr>
+        <w:rFonts w:ascii="Courier New" w:hAnsi="Courier New" w:cs="Courier New" w:hint="default"/>
+      </w:rPr>
+    </w:lvl>
+    <w:lvl w:ilvl="8" w:tplc="240A0005" w:tentative="1">
+      <w:start w:val="1"/>
+      <w:numFmt w:val="bullet"/>
+      <w:lvlText w:val=""/>
+      <w:lvlJc w:val="left"/>
+      <w:pPr>
+        <w:ind w:left="6580" w:hanging="360"/>
+      </w:pPr>
+      <w:rPr>
+        <w:rFonts w:ascii="Wingdings" w:hAnsi="Wingdings" w:hint="default"/>
+      </w:rPr>
+    </w:lvl>
+  </w:abstractNum>
+  <w:abstractNum w:abstractNumId="10" w15:restartNumberingAfterBreak="0">
     <w:nsid w:val="6AC136EF"/>
     <w:multiLevelType w:val="multilevel"/>
     <w:tmpl w:val="801636EC"/>
@@ -16895,7 +16979,7 @@
       </w:rPr>
     </w:lvl>
   </w:abstractNum>
-  <w:abstractNum w:abstractNumId="10" w15:restartNumberingAfterBreak="0">
+  <w:abstractNum w:abstractNumId="11" w15:restartNumberingAfterBreak="0">
     <w:nsid w:val="6C5C60CE"/>
     <w:multiLevelType w:val="hybridMultilevel"/>
     <w:tmpl w:val="1B06F868"/>
@@ -17008,7 +17092,120 @@
       </w:rPr>
     </w:lvl>
   </w:abstractNum>
-  <w:abstractNum w:abstractNumId="11" w15:restartNumberingAfterBreak="0">
+  <w:abstractNum w:abstractNumId="12" w15:restartNumberingAfterBreak="0">
+    <w:nsid w:val="6D523DD6"/>
+    <w:multiLevelType w:val="multilevel"/>
+    <w:tmpl w:val="1C6265A8"/>
+    <w:lvl w:ilvl="0">
+      <w:start w:val="1"/>
+      <w:numFmt w:val="decimal"/>
+      <w:lvlText w:val="%1."/>
+      <w:lvlJc w:val="left"/>
+      <w:pPr>
+        <w:tabs>
+          <w:tab w:val="num" w:pos="720"/>
+        </w:tabs>
+        <w:ind w:left="720" w:hanging="360"/>
+      </w:pPr>
+    </w:lvl>
+    <w:lvl w:ilvl="1" w:tentative="1">
+      <w:start w:val="1"/>
+      <w:numFmt w:val="decimal"/>
+      <w:lvlText w:val="%2."/>
+      <w:lvlJc w:val="left"/>
+      <w:pPr>
+        <w:tabs>
+          <w:tab w:val="num" w:pos="1440"/>
+        </w:tabs>
+        <w:ind w:left="1440" w:hanging="360"/>
+      </w:pPr>
+    </w:lvl>
+    <w:lvl w:ilvl="2" w:tentative="1">
+      <w:start w:val="1"/>
+      <w:numFmt w:val="decimal"/>
+      <w:lvlText w:val="%3."/>
+      <w:lvlJc w:val="left"/>
+      <w:pPr>
+        <w:tabs>
+          <w:tab w:val="num" w:pos="2160"/>
+        </w:tabs>
+        <w:ind w:left="2160" w:hanging="360"/>
+      </w:pPr>
+    </w:lvl>
+    <w:lvl w:ilvl="3" w:tentative="1">
+      <w:start w:val="1"/>
+      <w:numFmt w:val="decimal"/>
+      <w:lvlText w:val="%4."/>
+      <w:lvlJc w:val="left"/>
+      <w:pPr>
+        <w:tabs>
+          <w:tab w:val="num" w:pos="2880"/>
+        </w:tabs>
+        <w:ind w:left="2880" w:hanging="360"/>
+      </w:pPr>
+    </w:lvl>
+    <w:lvl w:ilvl="4" w:tentative="1">
+      <w:start w:val="1"/>
+      <w:numFmt w:val="decimal"/>
+      <w:lvlText w:val="%5."/>
+      <w:lvlJc w:val="left"/>
+      <w:pPr>
+        <w:tabs>
+          <w:tab w:val="num" w:pos="3600"/>
+        </w:tabs>
+        <w:ind w:left="3600" w:hanging="360"/>
+      </w:pPr>
+    </w:lvl>
+    <w:lvl w:ilvl="5" w:tentative="1">
+      <w:start w:val="1"/>
+      <w:numFmt w:val="decimal"/>
+      <w:lvlText w:val="%6."/>
+      <w:lvlJc w:val="left"/>
+      <w:pPr>
+        <w:tabs>
+          <w:tab w:val="num" w:pos="4320"/>
+        </w:tabs>
+        <w:ind w:left="4320" w:hanging="360"/>
+      </w:pPr>
+    </w:lvl>
+    <w:lvl w:ilvl="6" w:tentative="1">
+      <w:start w:val="1"/>
+      <w:numFmt w:val="decimal"/>
+      <w:lvlText w:val="%7."/>
+      <w:lvlJc w:val="left"/>
+      <w:pPr>
+        <w:tabs>
+          <w:tab w:val="num" w:pos="5040"/>
+        </w:tabs>
+        <w:ind w:left="5040" w:hanging="360"/>
+      </w:pPr>
+    </w:lvl>
+    <w:lvl w:ilvl="7" w:tentative="1">
+      <w:start w:val="1"/>
+      <w:numFmt w:val="decimal"/>
+      <w:lvlText w:val="%8."/>
+      <w:lvlJc w:val="left"/>
+      <w:pPr>
+        <w:tabs>
+          <w:tab w:val="num" w:pos="5760"/>
+        </w:tabs>
+        <w:ind w:left="5760" w:hanging="360"/>
+      </w:pPr>
+    </w:lvl>
+    <w:lvl w:ilvl="8" w:tentative="1">
+      <w:start w:val="1"/>
+      <w:numFmt w:val="decimal"/>
+      <w:lvlText w:val="%9."/>
+      <w:lvlJc w:val="left"/>
+      <w:pPr>
+        <w:tabs>
+          <w:tab w:val="num" w:pos="6480"/>
+        </w:tabs>
+        <w:ind w:left="6480" w:hanging="360"/>
+      </w:pPr>
+    </w:lvl>
+  </w:abstractNum>
+  <w:abstractNum w:abstractNumId="13" w15:restartNumberingAfterBreak="0">
     <w:nsid w:val="7678299C"/>
     <w:multiLevelType w:val="multilevel"/>
     <w:tmpl w:val="1B7CBC16"/>
@@ -17136,10 +17333,10 @@
     <w:abstractNumId w:val="3"/>
   </w:num>
   <w:num w:numId="2">
-    <w:abstractNumId w:val="9"/>
+    <w:abstractNumId w:val="10"/>
   </w:num>
   <w:num w:numId="3">
-    <w:abstractNumId w:val="11"/>
+    <w:abstractNumId w:val="13"/>
   </w:num>
   <w:num w:numId="4">
     <w:abstractNumId w:val="6"/>
@@ -17151,7 +17348,7 @@
     <w:abstractNumId w:val="8"/>
   </w:num>
   <w:num w:numId="7">
-    <w:abstractNumId w:val="10"/>
+    <w:abstractNumId w:val="11"/>
   </w:num>
   <w:num w:numId="8">
     <w:abstractNumId w:val="4"/>
@@ -17167,6 +17364,12 @@
   </w:num>
   <w:num w:numId="12">
     <w:abstractNumId w:val="5"/>
+  </w:num>
+  <w:num w:numId="13">
+    <w:abstractNumId w:val="9"/>
+  </w:num>
+  <w:num w:numId="14">
+    <w:abstractNumId w:val="12"/>
   </w:num>
 </w:numbering>
 </file>
@@ -17721,6 +17924,26 @@
     <w:uiPriority w:val="1"/>
     <w:qFormat/>
   </w:style>
+  <w:style w:type="paragraph" w:styleId="NormalWeb">
+    <w:name w:val="Normal (Web)"/>
+    <w:basedOn w:val="Normal"/>
+    <w:uiPriority w:val="99"/>
+    <w:semiHidden/>
+    <w:unhideWhenUsed/>
+    <w:rsid w:val="00130E14"/>
+    <w:pPr>
+      <w:widowControl/>
+      <w:autoSpaceDE/>
+      <w:autoSpaceDN/>
+      <w:spacing w:before="100" w:beforeAutospacing="1" w:after="100" w:afterAutospacing="1"/>
+    </w:pPr>
+    <w:rPr>
+      <w:rFonts w:ascii="Times New Roman" w:eastAsia="Times New Roman" w:hAnsi="Times New Roman" w:cs="Times New Roman"/>
+      <w:sz w:val="24"/>
+      <w:szCs w:val="24"/>
+      <w:lang w:val="es-CO" w:eastAsia="es-CO"/>
+    </w:rPr>
+  </w:style>
 </w:styles>
 </file>
 

</xml_diff>

<commit_message>
docs: complemento del manual
</commit_message>
<xml_diff>
--- a/Segundo_Trimestre/Manual de implementación/Manual de implementación (2).docx
+++ b/Segundo_Trimestre/Manual de implementación/Manual de implementación (2).docx
@@ -13207,6 +13207,19 @@
     <w:p>
       <w:pPr>
         <w:pStyle w:val="Textoindependiente"/>
+        <w:numPr>
+          <w:ilvl w:val="0"/>
+          <w:numId w:val="13"/>
+        </w:numPr>
+        <w:spacing w:before="110"/>
+      </w:pPr>
+      <w:r>
+        <w:t>Tener un backap</w:t>
+      </w:r>
+    </w:p>
+    <w:p>
+      <w:pPr>
+        <w:pStyle w:val="Textoindependiente"/>
         <w:spacing w:before="110"/>
         <w:ind w:left="100"/>
       </w:pPr>
@@ -14041,7 +14054,7 @@
           </mc:Choice>
           <mc:Fallback>
             <w:pict>
-              <v:rect w14:anchorId="5D47241A" id="Rectángulo 5" o:spid="_x0000_s1026" style="width:24pt;height:24pt;visibility:visible;mso-wrap-style:square;mso-left-percent:-10001;mso-top-percent:-10001;mso-position-horizontal:absolute;mso-position-horizontal-relative:char;mso-position-vertical:absolute;mso-position-vertical-relative:line;mso-left-percent:-10001;mso-top-percent:-10001;v-text-anchor:top" o:gfxdata="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" filled="f" stroked="f">
+              <v:rect w14:anchorId="6072549E" id="Rectángulo 5" o:spid="_x0000_s1026" style="width:24pt;height:24pt;visibility:visible;mso-wrap-style:square;mso-left-percent:-10001;mso-top-percent:-10001;mso-position-horizontal:absolute;mso-position-horizontal-relative:char;mso-position-vertical:absolute;mso-position-vertical-relative:line;mso-left-percent:-10001;mso-top-percent:-10001;v-text-anchor:top" o:gfxdata="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" filled="f" stroked="f">
                 <o:lock v:ext="edit" aspectratio="t"/>
                 <w10:anchorlock/>
               </v:rect>
@@ -14179,7 +14192,7 @@
           </mc:Choice>
           <mc:Fallback>
             <w:pict>
-              <v:rect w14:anchorId="24CD9D9E" id="Rectángulo 4" o:spid="_x0000_s1026" style="width:24pt;height:24pt;visibility:visible;mso-wrap-style:square;mso-left-percent:-10001;mso-top-percent:-10001;mso-position-horizontal:absolute;mso-position-horizontal-relative:char;mso-position-vertical:absolute;mso-position-vertical-relative:line;mso-left-percent:-10001;mso-top-percent:-10001;v-text-anchor:top" o:gfxdata="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" filled="f" stroked="f">
+              <v:rect w14:anchorId="663CBC47" id="Rectángulo 4" o:spid="_x0000_s1026" style="width:24pt;height:24pt;visibility:visible;mso-wrap-style:square;mso-left-percent:-10001;mso-top-percent:-10001;mso-position-horizontal:absolute;mso-position-horizontal-relative:char;mso-position-vertical:absolute;mso-position-vertical-relative:line;mso-left-percent:-10001;mso-top-percent:-10001;v-text-anchor:top" o:gfxdata="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" filled="f" stroked="f">
                 <o:lock v:ext="edit" aspectratio="t"/>
                 <w10:anchorlock/>
               </v:rect>
@@ -14335,7 +14348,7 @@
           </mc:Choice>
           <mc:Fallback>
             <w:pict>
-              <v:rect w14:anchorId="046DA0C1" id="Rectángulo 2" o:spid="_x0000_s1026" style="width:24pt;height:24pt;visibility:visible;mso-wrap-style:square;mso-left-percent:-10001;mso-top-percent:-10001;mso-position-horizontal:absolute;mso-position-horizontal-relative:char;mso-position-vertical:absolute;mso-position-vertical-relative:line;mso-left-percent:-10001;mso-top-percent:-10001;v-text-anchor:top" o:gfxdata="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" filled="f" stroked="f">
+              <v:rect w14:anchorId="0ACDC0DD" id="Rectángulo 2" o:spid="_x0000_s1026" style="width:24pt;height:24pt;visibility:visible;mso-wrap-style:square;mso-left-percent:-10001;mso-top-percent:-10001;mso-position-horizontal:absolute;mso-position-horizontal-relative:char;mso-position-vertical:absolute;mso-position-vertical-relative:line;mso-left-percent:-10001;mso-top-percent:-10001;v-text-anchor:top" o:gfxdata="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" filled="f" stroked="f">
                 <o:lock v:ext="edit" aspectratio="t"/>
                 <w10:anchorlock/>
               </v:rect>

</xml_diff>

<commit_message>
docs: organizacion de los manuales
</commit_message>
<xml_diff>
--- a/Segundo_Trimestre/Manual de implementación/Manual de implementación (2).docx
+++ b/Segundo_Trimestre/Manual de implementación/Manual de implementación (2).docx
@@ -13694,6 +13694,14 @@
               </w:rPr>
               <w:t>Tipo</w:t>
             </w:r>
+            <w:r>
+              <w:rPr>
+                <w:rFonts w:ascii="Arial"/>
+                <w:b/>
+                <w:sz w:val="20"/>
+              </w:rPr>
+              <w:t>: xxampp</w:t>
+            </w:r>
           </w:p>
         </w:tc>
       </w:tr>
@@ -13725,6 +13733,14 @@
               </w:rPr>
               <w:t>Componente</w:t>
             </w:r>
+            <w:r>
+              <w:rPr>
+                <w:rFonts w:ascii="Arial"/>
+                <w:b/>
+                <w:sz w:val="20"/>
+              </w:rPr>
+              <w:t>:</w:t>
+            </w:r>
           </w:p>
         </w:tc>
       </w:tr>
@@ -13768,6 +13784,12 @@
                 <w:rFonts w:ascii="Times New Roman"/>
               </w:rPr>
             </w:pPr>
+            <w:r>
+              <w:rPr>
+                <w:rFonts w:ascii="Times New Roman"/>
+              </w:rPr>
+              <w:t>administrador</w:t>
+            </w:r>
           </w:p>
         </w:tc>
       </w:tr>
@@ -13811,6 +13833,18 @@
                 <w:rFonts w:ascii="Times New Roman"/>
               </w:rPr>
             </w:pPr>
+            <w:r>
+              <w:rPr>
+                <w:rFonts w:ascii="Times New Roman"/>
+              </w:rPr>
+              <w:t>Entrar a la consola y carpeta</w:t>
+            </w:r>
+            <w:r>
+              <w:rPr>
+                <w:rFonts w:ascii="Times New Roman"/>
+              </w:rPr>
+              <w:t xml:space="preserve"> del disco duro para su desintalacion</w:t>
+            </w:r>
           </w:p>
         </w:tc>
       </w:tr>
@@ -13823,6 +13857,290 @@
         </w:rPr>
       </w:pPr>
     </w:p>
+    <w:tbl>
+      <w:tblPr>
+        <w:tblStyle w:val="TableNormal"/>
+        <w:tblW w:w="0" w:type="auto"/>
+        <w:tblInd w:w="345" w:type="dxa"/>
+        <w:tblBorders>
+          <w:top w:val="single" w:sz="8" w:space="0" w:color="BFBFBF"/>
+          <w:left w:val="single" w:sz="8" w:space="0" w:color="BFBFBF"/>
+          <w:bottom w:val="single" w:sz="8" w:space="0" w:color="BFBFBF"/>
+          <w:right w:val="single" w:sz="8" w:space="0" w:color="BFBFBF"/>
+          <w:insideH w:val="single" w:sz="8" w:space="0" w:color="BFBFBF"/>
+          <w:insideV w:val="single" w:sz="8" w:space="0" w:color="BFBFBF"/>
+        </w:tblBorders>
+        <w:tblLayout w:type="fixed"/>
+        <w:tblLook w:val="01E0" w:firstRow="1" w:lastRow="1" w:firstColumn="1" w:lastColumn="1" w:noHBand="0" w:noVBand="0"/>
+      </w:tblPr>
+      <w:tblGrid>
+        <w:gridCol w:w="1831"/>
+        <w:gridCol w:w="6693"/>
+      </w:tblGrid>
+      <w:tr>
+        <w:trPr>
+          <w:trHeight w:val="312"/>
+        </w:trPr>
+        <w:tc>
+          <w:tcPr>
+            <w:tcW w:w="8524" w:type="dxa"/>
+            <w:gridSpan w:val="2"/>
+            <w:tcBorders>
+              <w:top w:val="nil"/>
+            </w:tcBorders>
+          </w:tcPr>
+          <w:p>
+            <w:pPr>
+              <w:pStyle w:val="TableParagraph"/>
+              <w:spacing w:line="222" w:lineRule="exact"/>
+              <w:ind w:left="2757" w:right="2743"/>
+              <w:jc w:val="center"/>
+              <w:rPr>
+                <w:rFonts w:ascii="Arial"/>
+                <w:b/>
+                <w:sz w:val="20"/>
+              </w:rPr>
+            </w:pPr>
+            <w:r>
+              <w:rPr>
+                <w:rFonts w:ascii="Arial"/>
+                <w:b/>
+                <w:sz w:val="20"/>
+              </w:rPr>
+              <w:t>Paso</w:t>
+            </w:r>
+            <w:r>
+              <w:rPr>
+                <w:rFonts w:ascii="Arial"/>
+                <w:b/>
+                <w:spacing w:val="-3"/>
+                <w:sz w:val="20"/>
+              </w:rPr>
+              <w:t xml:space="preserve"> </w:t>
+            </w:r>
+            <w:r>
+              <w:rPr>
+                <w:rFonts w:ascii="Arial"/>
+                <w:b/>
+                <w:sz w:val="20"/>
+              </w:rPr>
+              <w:t>3</w:t>
+            </w:r>
+          </w:p>
+        </w:tc>
+      </w:tr>
+      <w:tr>
+        <w:trPr>
+          <w:trHeight w:val="612"/>
+        </w:trPr>
+        <w:tc>
+          <w:tcPr>
+            <w:tcW w:w="8524" w:type="dxa"/>
+            <w:gridSpan w:val="2"/>
+          </w:tcPr>
+          <w:p>
+            <w:pPr>
+              <w:pStyle w:val="TableParagraph"/>
+              <w:spacing w:before="65" w:line="105" w:lineRule="exact"/>
+              <w:ind w:left="109"/>
+              <w:rPr>
+                <w:rFonts w:ascii="Arial"/>
+                <w:b/>
+              </w:rPr>
+            </w:pPr>
+            <w:r>
+              <w:rPr>
+                <w:rFonts w:ascii="Arial"/>
+                <w:b/>
+              </w:rPr>
+              <w:t>Tipo</w:t>
+            </w:r>
+            <w:r>
+              <w:rPr>
+                <w:rFonts w:ascii="Arial"/>
+                <w:b/>
+              </w:rPr>
+              <w:t>:mysqul</w:t>
+            </w:r>
+          </w:p>
+        </w:tc>
+      </w:tr>
+      <w:tr>
+        <w:trPr>
+          <w:trHeight w:val="175"/>
+        </w:trPr>
+        <w:tc>
+          <w:tcPr>
+            <w:tcW w:w="8524" w:type="dxa"/>
+            <w:gridSpan w:val="2"/>
+          </w:tcPr>
+          <w:p>
+            <w:pPr>
+              <w:pStyle w:val="TableParagraph"/>
+              <w:rPr>
+                <w:rFonts w:ascii="Times New Roman"/>
+                <w:sz w:val="10"/>
+              </w:rPr>
+            </w:pPr>
+          </w:p>
+        </w:tc>
+      </w:tr>
+      <w:tr>
+        <w:trPr>
+          <w:trHeight w:val="385"/>
+        </w:trPr>
+        <w:tc>
+          <w:tcPr>
+            <w:tcW w:w="8524" w:type="dxa"/>
+            <w:gridSpan w:val="2"/>
+          </w:tcPr>
+          <w:p>
+            <w:pPr>
+              <w:pStyle w:val="TableParagraph"/>
+              <w:spacing w:before="65"/>
+              <w:ind w:left="109"/>
+              <w:rPr>
+                <w:rFonts w:ascii="Arial"/>
+                <w:b/>
+                <w:sz w:val="20"/>
+              </w:rPr>
+            </w:pPr>
+            <w:r>
+              <w:rPr>
+                <w:rFonts w:ascii="Arial"/>
+                <w:b/>
+                <w:sz w:val="20"/>
+              </w:rPr>
+              <w:t>Componente</w:t>
+            </w:r>
+            <w:r>
+              <w:rPr>
+                <w:rFonts w:ascii="Arial"/>
+                <w:b/>
+                <w:sz w:val="20"/>
+              </w:rPr>
+              <w:t xml:space="preserve">: </w:t>
+            </w:r>
+          </w:p>
+        </w:tc>
+      </w:tr>
+      <w:tr>
+        <w:trPr>
+          <w:trHeight w:val="385"/>
+        </w:trPr>
+        <w:tc>
+          <w:tcPr>
+            <w:tcW w:w="1831" w:type="dxa"/>
+          </w:tcPr>
+          <w:p>
+            <w:pPr>
+              <w:pStyle w:val="TableParagraph"/>
+              <w:spacing w:before="65"/>
+              <w:ind w:left="109"/>
+              <w:rPr>
+                <w:rFonts w:ascii="Arial"/>
+                <w:b/>
+                <w:sz w:val="20"/>
+              </w:rPr>
+            </w:pPr>
+            <w:r>
+              <w:rPr>
+                <w:rFonts w:ascii="Arial"/>
+                <w:b/>
+                <w:sz w:val="20"/>
+              </w:rPr>
+              <w:t>Permisos</w:t>
+            </w:r>
+          </w:p>
+        </w:tc>
+        <w:tc>
+          <w:tcPr>
+            <w:tcW w:w="6693" w:type="dxa"/>
+          </w:tcPr>
+          <w:p>
+            <w:pPr>
+              <w:pStyle w:val="TableParagraph"/>
+              <w:rPr>
+                <w:rFonts w:ascii="Times New Roman"/>
+                <w:sz w:val="20"/>
+              </w:rPr>
+            </w:pPr>
+            <w:r>
+              <w:rPr>
+                <w:rFonts w:ascii="Times New Roman"/>
+                <w:sz w:val="20"/>
+              </w:rPr>
+              <w:t>administrador</w:t>
+            </w:r>
+          </w:p>
+        </w:tc>
+      </w:tr>
+      <w:tr>
+        <w:trPr>
+          <w:trHeight w:val="445"/>
+        </w:trPr>
+        <w:tc>
+          <w:tcPr>
+            <w:tcW w:w="1831" w:type="dxa"/>
+          </w:tcPr>
+          <w:p>
+            <w:pPr>
+              <w:pStyle w:val="TableParagraph"/>
+              <w:spacing w:before="95"/>
+              <w:ind w:left="109"/>
+              <w:rPr>
+                <w:rFonts w:ascii="Arial" w:hAnsi="Arial"/>
+                <w:b/>
+                <w:sz w:val="20"/>
+              </w:rPr>
+            </w:pPr>
+            <w:r>
+              <w:rPr>
+                <w:rFonts w:ascii="Arial" w:hAnsi="Arial"/>
+                <w:b/>
+                <w:sz w:val="20"/>
+              </w:rPr>
+              <w:t>Descripción</w:t>
+            </w:r>
+          </w:p>
+        </w:tc>
+        <w:tc>
+          <w:tcPr>
+            <w:tcW w:w="6693" w:type="dxa"/>
+          </w:tcPr>
+          <w:p>
+            <w:pPr>
+              <w:pStyle w:val="TableParagraph"/>
+              <w:rPr>
+                <w:rFonts w:ascii="Times New Roman"/>
+                <w:sz w:val="20"/>
+              </w:rPr>
+            </w:pPr>
+            <w:r>
+              <w:rPr>
+                <w:rFonts w:ascii="Times New Roman"/>
+                <w:sz w:val="20"/>
+              </w:rPr>
+              <w:t>Debe revisar y administrar el proceso de eliminaci</w:t>
+            </w:r>
+            <w:r>
+              <w:rPr>
+                <w:rFonts w:ascii="Times New Roman"/>
+                <w:sz w:val="20"/>
+              </w:rPr>
+              <w:t>ó</w:t>
+            </w:r>
+            <w:r>
+              <w:rPr>
+                <w:rFonts w:ascii="Times New Roman"/>
+                <w:sz w:val="20"/>
+              </w:rPr>
+              <w:t>n y desintalacion</w:t>
+            </w:r>
+          </w:p>
+        </w:tc>
+      </w:tr>
+    </w:tbl>
     <w:p>
       <w:pPr>
         <w:pStyle w:val="Textoindependiente"/>
@@ -14054,7 +14372,7 @@
           </mc:Choice>
           <mc:Fallback>
             <w:pict>
-              <v:rect w14:anchorId="6072549E" id="Rectángulo 5" o:spid="_x0000_s1026" style="width:24pt;height:24pt;visibility:visible;mso-wrap-style:square;mso-left-percent:-10001;mso-top-percent:-10001;mso-position-horizontal:absolute;mso-position-horizontal-relative:char;mso-position-vertical:absolute;mso-position-vertical-relative:line;mso-left-percent:-10001;mso-top-percent:-10001;v-text-anchor:top" o:gfxdata="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" filled="f" stroked="f">
+              <v:rect w14:anchorId="0A0E094B" id="Rectángulo 5" o:spid="_x0000_s1026" style="width:24pt;height:24pt;visibility:visible;mso-wrap-style:square;mso-left-percent:-10001;mso-top-percent:-10001;mso-position-horizontal:absolute;mso-position-horizontal-relative:char;mso-position-vertical:absolute;mso-position-vertical-relative:line;mso-left-percent:-10001;mso-top-percent:-10001;v-text-anchor:top" o:gfxdata="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" filled="f" stroked="f">
                 <o:lock v:ext="edit" aspectratio="t"/>
                 <w10:anchorlock/>
               </v:rect>
@@ -14192,7 +14510,7 @@
           </mc:Choice>
           <mc:Fallback>
             <w:pict>
-              <v:rect w14:anchorId="663CBC47" id="Rectángulo 4" o:spid="_x0000_s1026" style="width:24pt;height:24pt;visibility:visible;mso-wrap-style:square;mso-left-percent:-10001;mso-top-percent:-10001;mso-position-horizontal:absolute;mso-position-horizontal-relative:char;mso-position-vertical:absolute;mso-position-vertical-relative:line;mso-left-percent:-10001;mso-top-percent:-10001;v-text-anchor:top" o:gfxdata="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" filled="f" stroked="f">
+              <v:rect w14:anchorId="0F6D055B" id="Rectángulo 4" o:spid="_x0000_s1026" style="width:24pt;height:24pt;visibility:visible;mso-wrap-style:square;mso-left-percent:-10001;mso-top-percent:-10001;mso-position-horizontal:absolute;mso-position-horizontal-relative:char;mso-position-vertical:absolute;mso-position-vertical-relative:line;mso-left-percent:-10001;mso-top-percent:-10001;v-text-anchor:top" o:gfxdata="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" filled="f" stroked="f">
                 <o:lock v:ext="edit" aspectratio="t"/>
                 <w10:anchorlock/>
               </v:rect>
@@ -14348,7 +14666,7 @@
           </mc:Choice>
           <mc:Fallback>
             <w:pict>
-              <v:rect w14:anchorId="0ACDC0DD" id="Rectángulo 2" o:spid="_x0000_s1026" style="width:24pt;height:24pt;visibility:visible;mso-wrap-style:square;mso-left-percent:-10001;mso-top-percent:-10001;mso-position-horizontal:absolute;mso-position-horizontal-relative:char;mso-position-vertical:absolute;mso-position-vertical-relative:line;mso-left-percent:-10001;mso-top-percent:-10001;v-text-anchor:top" o:gfxdata="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" filled="f" stroked="f">
+              <v:rect w14:anchorId="52107AF1" id="Rectángulo 2" o:spid="_x0000_s1026" style="width:24pt;height:24pt;visibility:visible;mso-wrap-style:square;mso-left-percent:-10001;mso-top-percent:-10001;mso-position-horizontal:absolute;mso-position-horizontal-relative:char;mso-position-vertical:absolute;mso-position-vertical-relative:line;mso-left-percent:-10001;mso-top-percent:-10001;v-text-anchor:top" o:gfxdata="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" filled="f" stroked="f">
                 <o:lock v:ext="edit" aspectratio="t"/>
                 <w10:anchorlock/>
               </v:rect>

</xml_diff>